<commit_message>
upDAteD FILES FOR CONSISTENcY
</commit_message>
<xml_diff>
--- a/GameInstructions.docx
+++ b/GameInstructions.docx
@@ -1,33 +1,33 @@
 
 <file path=word/document.xml><?xml version="1.0" encoding="utf-8"?>
-<w:document xmlns:wpc="http://schemas.microsoft.com/office/word/2010/wordprocessingCanvas" xmlns:mo="http://schemas.microsoft.com/office/mac/office/2008/main" xmlns:mc="http://schemas.openxmlformats.org/markup-compatibility/2006" xmlns:mv="urn:schemas-microsoft-com:mac:vml" xmlns:o="urn:schemas-microsoft-com:office:office" xmlns:r="http://schemas.openxmlformats.org/officeDocument/2006/relationships" xmlns:m="http://schemas.openxmlformats.org/officeDocument/2006/math" xmlns:v="urn:schemas-microsoft-com:vml" xmlns:wp14="http://schemas.microsoft.com/office/word/2010/wordprocessingDrawing" xmlns:wp="http://schemas.openxmlformats.org/drawingml/2006/wordprocessingDrawing" xmlns:w10="urn:schemas-microsoft-com:office:word" xmlns:w="http://schemas.openxmlformats.org/wordprocessingml/2006/main" xmlns:w14="http://schemas.microsoft.com/office/word/2010/wordml" xmlns:w15="http://schemas.microsoft.com/office/word/2012/wordml" xmlns:wpg="http://schemas.microsoft.com/office/word/2010/wordprocessingGroup" xmlns:wpi="http://schemas.microsoft.com/office/word/2010/wordprocessingInk" xmlns:wne="http://schemas.microsoft.com/office/word/2006/wordml" xmlns:wps="http://schemas.microsoft.com/office/word/2010/wordprocessingShape" mc:Ignorable="w14 w15 wp14">
+<w:document xmlns:o="urn:schemas-microsoft-com:office:office" xmlns:r="http://schemas.openxmlformats.org/officeDocument/2006/relationships" xmlns:v="urn:schemas-microsoft-com:vml" xmlns:w="http://schemas.openxmlformats.org/wordprocessingml/2006/main" xmlns:w10="urn:schemas-microsoft-com:office:word" xmlns:wp="http://schemas.openxmlformats.org/drawingml/2006/wordprocessingDrawing" xmlns:wps="http://schemas.microsoft.com/office/word/2010/wordprocessingShape" xmlns:wpg="http://schemas.microsoft.com/office/word/2010/wordprocessingGroup" xmlns:mc="http://schemas.openxmlformats.org/markup-compatibility/2006" xmlns:wp14="http://schemas.microsoft.com/office/word/2010/wordprocessingDrawing" xmlns:w14="http://schemas.microsoft.com/office/word/2010/wordml" mc:Ignorable="w14 wp14">
   <w:body>
     <w:p>
       <w:pPr>
         <w:pStyle w:val="Title"/>
-      </w:pPr>
-      <w:r>
-        <w:t>Game Instructions</w:t>
-      </w:r>
-      <w:r>
-        <w:t xml:space="preserve">: </w:t>
-      </w:r>
-      <w:r>
-        <w:t>Tendentious</w:t>
-      </w:r>
-      <w:r>
-        <w:t xml:space="preserve"> </w:t>
-      </w:r>
-      <w:r>
-        <w:t>Strife</w:t>
+        <w:rPr/>
+      </w:pPr>
+      <w:r>
+        <w:rPr/>
+        <w:t>Game Instructions: Tendentious Strife</w:t>
       </w:r>
     </w:p>
-    <w:p/>
     <w:p>
       <w:pPr>
-        <w:ind w:firstLine="0"/>
-        <w:rPr>
-          <w:rFonts w:ascii="Century Gothic" w:hAnsi="Century Gothic"/>
+        <w:pStyle w:val="Normal"/>
+        <w:rPr/>
+      </w:pPr>
+      <w:r>
+        <w:rPr/>
+      </w:r>
+    </w:p>
+    <w:p>
+      <w:pPr>
+        <w:pStyle w:val="Normal"/>
+        <w:ind w:hanging="0"/>
+        <w:rPr>
+          <w:rFonts w:ascii="Century Gothic" w:hAnsi="Century Gothic"/>
+          <w:b/>
           <w:b/>
           <w:sz w:val="24"/>
           <w:szCs w:val="24"/>
@@ -56,7 +56,8 @@
     </w:p>
     <w:p>
       <w:pPr>
-        <w:ind w:firstLine="0"/>
+        <w:pStyle w:val="Normal"/>
+        <w:ind w:hanging="0"/>
         <w:rPr>
           <w:rFonts w:ascii="Century Gothic" w:hAnsi="Century Gothic"/>
           <w:sz w:val="24"/>
@@ -74,16 +75,25 @@
     </w:p>
     <w:p>
       <w:pPr>
-        <w:rPr>
-          <w:rFonts w:ascii="Century Gothic" w:hAnsi="Century Gothic"/>
-          <w:sz w:val="24"/>
-          <w:szCs w:val="24"/>
-        </w:rPr>
-      </w:pPr>
+        <w:pStyle w:val="Normal"/>
+        <w:rPr>
+          <w:rFonts w:ascii="Century Gothic" w:hAnsi="Century Gothic"/>
+          <w:sz w:val="24"/>
+          <w:szCs w:val="24"/>
+        </w:rPr>
+      </w:pPr>
+      <w:r>
+        <w:rPr>
+          <w:rFonts w:ascii="Century Gothic" w:hAnsi="Century Gothic"/>
+          <w:sz w:val="24"/>
+          <w:szCs w:val="24"/>
+        </w:rPr>
+      </w:r>
     </w:p>
     <w:p>
       <w:pPr>
-        <w:ind w:firstLine="0"/>
+        <w:pStyle w:val="Normal"/>
+        <w:ind w:hanging="0"/>
         <w:rPr>
           <w:rFonts w:ascii="Century Gothic" w:hAnsi="Century Gothic"/>
           <w:sz w:val="24"/>
@@ -110,16 +120,25 @@
     </w:p>
     <w:p>
       <w:pPr>
-        <w:ind w:firstLine="0"/>
-        <w:rPr>
-          <w:rFonts w:ascii="Century Gothic" w:hAnsi="Century Gothic"/>
-          <w:sz w:val="24"/>
-          <w:szCs w:val="24"/>
-        </w:rPr>
-      </w:pPr>
+        <w:pStyle w:val="Normal"/>
+        <w:ind w:hanging="0"/>
+        <w:rPr>
+          <w:rFonts w:ascii="Century Gothic" w:hAnsi="Century Gothic"/>
+          <w:sz w:val="24"/>
+          <w:szCs w:val="24"/>
+        </w:rPr>
+      </w:pPr>
+      <w:r>
+        <w:rPr>
+          <w:rFonts w:ascii="Century Gothic" w:hAnsi="Century Gothic"/>
+          <w:sz w:val="24"/>
+          <w:szCs w:val="24"/>
+        </w:rPr>
+      </w:r>
     </w:p>
     <w:p>
       <w:pPr>
+        <w:pStyle w:val="Normal"/>
         <w:rPr>
           <w:rFonts w:ascii="Century Gothic" w:hAnsi="Century Gothic"/>
           <w:sz w:val="24"/>
@@ -137,40 +156,42 @@
     </w:p>
     <w:p>
       <w:pPr>
-        <w:rPr>
-          <w:rFonts w:ascii="Century Gothic" w:hAnsi="Century Gothic"/>
-          <w:sz w:val="24"/>
-          <w:szCs w:val="24"/>
-        </w:rPr>
-      </w:pPr>
+        <w:pStyle w:val="Normal"/>
+        <w:rPr>
+          <w:rFonts w:ascii="Century Gothic" w:hAnsi="Century Gothic"/>
+          <w:sz w:val="24"/>
+          <w:szCs w:val="24"/>
+        </w:rPr>
+      </w:pPr>
+      <w:r>
+        <w:rPr>
+          <w:rFonts w:ascii="Century Gothic" w:hAnsi="Century Gothic"/>
+          <w:sz w:val="24"/>
+          <w:szCs w:val="24"/>
+        </w:rPr>
+      </w:r>
     </w:p>
     <w:p>
       <w:pPr>
-        <w:rPr>
-          <w:rFonts w:ascii="Century Gothic" w:hAnsi="Century Gothic"/>
-          <w:sz w:val="24"/>
-          <w:szCs w:val="24"/>
-        </w:rPr>
-      </w:pPr>
-      <w:r>
-        <w:rPr>
-          <w:rFonts w:ascii="Century Gothic" w:hAnsi="Century Gothic"/>
-          <w:sz w:val="24"/>
-          <w:szCs w:val="24"/>
-        </w:rPr>
-        <w:t>On each turn</w:t>
-      </w:r>
-      <w:r>
-        <w:rPr>
-          <w:rFonts w:ascii="Century Gothic" w:hAnsi="Century Gothic"/>
-          <w:sz w:val="24"/>
-          <w:szCs w:val="24"/>
-        </w:rPr>
-        <w:t>:</w:t>
+        <w:pStyle w:val="Normal"/>
+        <w:rPr>
+          <w:rFonts w:ascii="Century Gothic" w:hAnsi="Century Gothic"/>
+          <w:sz w:val="24"/>
+          <w:szCs w:val="24"/>
+        </w:rPr>
+      </w:pPr>
+      <w:r>
+        <w:rPr>
+          <w:rFonts w:ascii="Century Gothic" w:hAnsi="Century Gothic"/>
+          <w:sz w:val="24"/>
+          <w:szCs w:val="24"/>
+        </w:rPr>
+        <w:t>On each turn:</w:t>
       </w:r>
     </w:p>
     <w:p>
       <w:pPr>
+        <w:pStyle w:val="Normal"/>
         <w:rPr>
           <w:rFonts w:ascii="Century Gothic" w:hAnsi="Century Gothic"/>
           <w:sz w:val="24"/>
@@ -184,51 +205,12 @@
           <w:szCs w:val="24"/>
         </w:rPr>
         <w:tab/>
-        <w:t xml:space="preserve">Roll one 10 sided </w:t>
-      </w:r>
-      <w:r>
-        <w:rPr>
-          <w:rFonts w:ascii="Century Gothic" w:hAnsi="Century Gothic"/>
-          <w:sz w:val="24"/>
-          <w:szCs w:val="24"/>
-        </w:rPr>
-        <w:t xml:space="preserve">Score </w:t>
-      </w:r>
-      <w:r>
-        <w:rPr>
-          <w:rFonts w:ascii="Century Gothic" w:hAnsi="Century Gothic"/>
-          <w:sz w:val="24"/>
-          <w:szCs w:val="24"/>
-        </w:rPr>
-        <w:t>D</w:t>
-      </w:r>
-      <w:r>
-        <w:rPr>
-          <w:rFonts w:ascii="Century Gothic" w:hAnsi="Century Gothic"/>
-          <w:sz w:val="24"/>
-          <w:szCs w:val="24"/>
-        </w:rPr>
-        <w:t>i</w:t>
-      </w:r>
-      <w:r>
-        <w:rPr>
-          <w:rFonts w:ascii="Century Gothic" w:hAnsi="Century Gothic"/>
-          <w:sz w:val="24"/>
-          <w:szCs w:val="24"/>
-        </w:rPr>
-        <w:t>e</w:t>
-      </w:r>
-      <w:r>
-        <w:rPr>
-          <w:rFonts w:ascii="Century Gothic" w:hAnsi="Century Gothic"/>
-          <w:sz w:val="24"/>
-          <w:szCs w:val="24"/>
-        </w:rPr>
-        <w:t xml:space="preserve"> to add points to your running score</w:t>
+        <w:t>Roll one 10 sided Score Die to add points to your running score</w:t>
       </w:r>
     </w:p>
     <w:p>
       <w:pPr>
+        <w:pStyle w:val="Normal"/>
         <w:rPr>
           <w:rFonts w:ascii="Century Gothic" w:hAnsi="Century Gothic"/>
           <w:sz w:val="24"/>
@@ -242,35 +224,12 @@
           <w:szCs w:val="24"/>
         </w:rPr>
         <w:tab/>
-        <w:t>Roll one Condition D</w:t>
-      </w:r>
-      <w:r>
-        <w:rPr>
-          <w:rFonts w:ascii="Century Gothic" w:hAnsi="Century Gothic"/>
-          <w:sz w:val="24"/>
-          <w:szCs w:val="24"/>
-        </w:rPr>
-        <w:t>i</w:t>
-      </w:r>
-      <w:r>
-        <w:rPr>
-          <w:rFonts w:ascii="Century Gothic" w:hAnsi="Century Gothic"/>
-          <w:sz w:val="24"/>
-          <w:szCs w:val="24"/>
-        </w:rPr>
-        <w:t>e</w:t>
-      </w:r>
-      <w:r>
-        <w:rPr>
-          <w:rFonts w:ascii="Century Gothic" w:hAnsi="Century Gothic"/>
-          <w:sz w:val="24"/>
-          <w:szCs w:val="24"/>
-        </w:rPr>
-        <w:t xml:space="preserve"> to perform an action</w:t>
+        <w:t>Roll one Condition Die to perform an action</w:t>
       </w:r>
     </w:p>
     <w:p>
       <w:pPr>
+        <w:pStyle w:val="Normal"/>
         <w:rPr>
           <w:rFonts w:ascii="Century Gothic" w:hAnsi="Century Gothic"/>
           <w:sz w:val="24"/>
@@ -284,43 +243,29 @@
           <w:szCs w:val="24"/>
         </w:rPr>
         <w:tab/>
-      </w:r>
-      <w:r>
-        <w:rPr>
-          <w:rFonts w:ascii="Century Gothic" w:hAnsi="Century Gothic"/>
-          <w:sz w:val="24"/>
-          <w:szCs w:val="24"/>
-        </w:rPr>
-        <w:t>Follow</w:t>
-      </w:r>
-      <w:r>
-        <w:rPr>
-          <w:rFonts w:ascii="Century Gothic" w:hAnsi="Century Gothic"/>
-          <w:sz w:val="24"/>
-          <w:szCs w:val="24"/>
-        </w:rPr>
-        <w:t xml:space="preserve"> the action</w:t>
-      </w:r>
-      <w:r>
-        <w:rPr>
-          <w:rFonts w:ascii="Century Gothic" w:hAnsi="Century Gothic"/>
-          <w:sz w:val="24"/>
-          <w:szCs w:val="24"/>
-        </w:rPr>
-        <w:t xml:space="preserve"> according to the condition dice</w:t>
+        <w:t>Follow the action according to the condition dice</w:t>
       </w:r>
     </w:p>
     <w:p>
       <w:pPr>
-        <w:rPr>
-          <w:rFonts w:ascii="Century Gothic" w:hAnsi="Century Gothic"/>
-          <w:sz w:val="24"/>
-          <w:szCs w:val="24"/>
-        </w:rPr>
-      </w:pPr>
+        <w:pStyle w:val="Normal"/>
+        <w:rPr>
+          <w:rFonts w:ascii="Century Gothic" w:hAnsi="Century Gothic"/>
+          <w:sz w:val="24"/>
+          <w:szCs w:val="24"/>
+        </w:rPr>
+      </w:pPr>
+      <w:r>
+        <w:rPr>
+          <w:rFonts w:ascii="Century Gothic" w:hAnsi="Century Gothic"/>
+          <w:sz w:val="24"/>
+          <w:szCs w:val="24"/>
+        </w:rPr>
+      </w:r>
     </w:p>
     <w:p>
       <w:pPr>
+        <w:pStyle w:val="Normal"/>
         <w:rPr>
           <w:rFonts w:ascii="Century Gothic" w:hAnsi="Century Gothic"/>
           <w:sz w:val="24"/>
@@ -338,15 +283,24 @@
     </w:p>
     <w:p>
       <w:pPr>
-        <w:rPr>
-          <w:rFonts w:ascii="Century Gothic" w:hAnsi="Century Gothic"/>
-          <w:sz w:val="24"/>
-          <w:szCs w:val="24"/>
-        </w:rPr>
-      </w:pPr>
+        <w:pStyle w:val="Normal"/>
+        <w:rPr>
+          <w:rFonts w:ascii="Century Gothic" w:hAnsi="Century Gothic"/>
+          <w:sz w:val="24"/>
+          <w:szCs w:val="24"/>
+        </w:rPr>
+      </w:pPr>
+      <w:r>
+        <w:rPr>
+          <w:rFonts w:ascii="Century Gothic" w:hAnsi="Century Gothic"/>
+          <w:sz w:val="24"/>
+          <w:szCs w:val="24"/>
+        </w:rPr>
+      </w:r>
     </w:p>
     <w:p>
       <w:pPr>
+        <w:pStyle w:val="Normal"/>
         <w:rPr>
           <w:rFonts w:ascii="Century Gothic" w:hAnsi="Century Gothic"/>
           <w:sz w:val="24"/>
@@ -381,23 +335,7 @@
           <w:sz w:val="24"/>
           <w:szCs w:val="24"/>
         </w:rPr>
-        <w:t xml:space="preserve">Split – Take all points </w:t>
-      </w:r>
-      <w:r>
-        <w:rPr>
-          <w:rFonts w:ascii="Century Gothic" w:hAnsi="Century Gothic"/>
-          <w:sz w:val="24"/>
-          <w:szCs w:val="24"/>
-        </w:rPr>
-        <w:t xml:space="preserve">between you and another player of your choosing </w:t>
-      </w:r>
-      <w:r>
-        <w:rPr>
-          <w:rFonts w:ascii="Century Gothic" w:hAnsi="Century Gothic"/>
-          <w:sz w:val="24"/>
-          <w:szCs w:val="24"/>
-        </w:rPr>
-        <w:t>and split them 50/50</w:t>
+        <w:t>Split – Take all points between you and another player of your choosing and split them 50/50</w:t>
       </w:r>
     </w:p>
     <w:p>
@@ -488,66 +426,23 @@
         <w:t>Tax – Take 10% of everyone’s points and add them to your own score</w:t>
       </w:r>
     </w:p>
-    <w:p>
-      <w:pPr>
-        <w:rPr>
-          <w:rFonts w:ascii="Century Gothic" w:hAnsi="Century Gothic"/>
-          <w:sz w:val="24"/>
-          <w:szCs w:val="24"/>
-        </w:rPr>
-      </w:pPr>
-    </w:p>
-    <w:p>
-      <w:pPr>
-        <w:rPr>
-          <w:rFonts w:ascii="Century Gothic" w:hAnsi="Century Gothic"/>
-          <w:sz w:val="24"/>
-          <w:szCs w:val="24"/>
-        </w:rPr>
-      </w:pPr>
-      <w:r>
-        <w:rPr>
-          <w:rFonts w:ascii="Century Gothic" w:hAnsi="Century Gothic"/>
-          <w:sz w:val="24"/>
-          <w:szCs w:val="24"/>
-        </w:rPr>
-        <w:t>Other Rules:</w:t>
-      </w:r>
-    </w:p>
-    <w:p>
-      <w:pPr>
-        <w:rPr>
-          <w:rFonts w:ascii="Century Gothic" w:hAnsi="Century Gothic"/>
-          <w:sz w:val="24"/>
-          <w:szCs w:val="24"/>
-        </w:rPr>
-      </w:pPr>
-      <w:r>
-        <w:rPr>
-          <w:rFonts w:ascii="Century Gothic" w:hAnsi="Century Gothic"/>
-          <w:sz w:val="24"/>
-          <w:szCs w:val="24"/>
-        </w:rPr>
-        <w:t>If two players have the same number of points they cannot split.</w:t>
-      </w:r>
-    </w:p>
     <w:sectPr>
+      <w:type w:val="nextPage"/>
       <w:pgSz w:w="12240" w:h="15840"/>
-      <w:pgMar w:top="1440" w:right="1440" w:bottom="1440" w:left="1440" w:header="720" w:footer="720" w:gutter="0"/>
-      <w:cols w:space="720"/>
-      <w:docGrid w:linePitch="360"/>
+      <w:pgMar w:left="1440" w:right="1440" w:header="0" w:top="1440" w:footer="0" w:bottom="1440" w:gutter="0"/>
+      <w:pgNumType w:fmt="decimal"/>
+      <w:formProt w:val="false"/>
+      <w:textDirection w:val="lrTb"/>
+      <w:docGrid w:type="default" w:linePitch="360" w:charSpace="4294965247"/>
     </w:sectPr>
   </w:body>
 </w:document>
 </file>
 
 <file path=word/numbering.xml><?xml version="1.0" encoding="utf-8"?>
-<w:numbering xmlns:wpc="http://schemas.microsoft.com/office/word/2010/wordprocessingCanvas" xmlns:mo="http://schemas.microsoft.com/office/mac/office/2008/main" xmlns:mc="http://schemas.openxmlformats.org/markup-compatibility/2006" xmlns:mv="urn:schemas-microsoft-com:mac:vml" xmlns:o="urn:schemas-microsoft-com:office:office" xmlns:r="http://schemas.openxmlformats.org/officeDocument/2006/relationships" xmlns:m="http://schemas.openxmlformats.org/officeDocument/2006/math" xmlns:v="urn:schemas-microsoft-com:vml" xmlns:wp14="http://schemas.microsoft.com/office/word/2010/wordprocessingDrawing" xmlns:wp="http://schemas.openxmlformats.org/drawingml/2006/wordprocessingDrawing" xmlns:w10="urn:schemas-microsoft-com:office:word" xmlns:w="http://schemas.openxmlformats.org/wordprocessingml/2006/main" xmlns:w14="http://schemas.microsoft.com/office/word/2010/wordml" xmlns:w15="http://schemas.microsoft.com/office/word/2012/wordml" xmlns:wpg="http://schemas.microsoft.com/office/word/2010/wordprocessingGroup" xmlns:wpi="http://schemas.microsoft.com/office/word/2010/wordprocessingInk" xmlns:wne="http://schemas.microsoft.com/office/word/2006/wordml" xmlns:wps="http://schemas.microsoft.com/office/word/2010/wordprocessingShape" mc:Ignorable="w14 w15 wp14">
-  <w:abstractNum w:abstractNumId="0">
-    <w:nsid w:val="49977934"/>
-    <w:multiLevelType w:val="hybridMultilevel"/>
-    <w:tmpl w:val="1412757C"/>
-    <w:lvl w:ilvl="0" w:tplc="04090001">
+<w:numbering xmlns:w="http://schemas.openxmlformats.org/wordprocessingml/2006/main" xmlns:o="urn:schemas-microsoft-com:office:office" xmlns:r="http://schemas.openxmlformats.org/officeDocument/2006/relationships" xmlns:v="urn:schemas-microsoft-com:vml">
+  <w:abstractNum w:abstractNumId="1">
+    <w:lvl w:ilvl="0">
       <w:start w:val="1"/>
       <w:numFmt w:val="bullet"/>
       <w:lvlText w:val=""/>
@@ -556,10 +451,10 @@
         <w:ind w:left="1080" w:hanging="360"/>
       </w:pPr>
       <w:rPr>
-        <w:rFonts w:ascii="Symbol" w:hAnsi="Symbol" w:hint="default"/>
+        <w:rFonts w:ascii="Symbol" w:hAnsi="Symbol" w:cs="Symbol" w:hint="default"/>
       </w:rPr>
     </w:lvl>
-    <w:lvl w:ilvl="1" w:tplc="04090003" w:tentative="1">
+    <w:lvl w:ilvl="1">
       <w:start w:val="1"/>
       <w:numFmt w:val="bullet"/>
       <w:lvlText w:val="o"/>
@@ -571,7 +466,7 @@
         <w:rFonts w:ascii="Courier New" w:hAnsi="Courier New" w:cs="Courier New" w:hint="default"/>
       </w:rPr>
     </w:lvl>
-    <w:lvl w:ilvl="2" w:tplc="04090005" w:tentative="1">
+    <w:lvl w:ilvl="2">
       <w:start w:val="1"/>
       <w:numFmt w:val="bullet"/>
       <w:lvlText w:val=""/>
@@ -580,10 +475,10 @@
         <w:ind w:left="2520" w:hanging="360"/>
       </w:pPr>
       <w:rPr>
-        <w:rFonts w:ascii="Wingdings" w:hAnsi="Wingdings" w:hint="default"/>
+        <w:rFonts w:ascii="Wingdings" w:hAnsi="Wingdings" w:cs="Wingdings" w:hint="default"/>
       </w:rPr>
     </w:lvl>
-    <w:lvl w:ilvl="3" w:tplc="04090001" w:tentative="1">
+    <w:lvl w:ilvl="3">
       <w:start w:val="1"/>
       <w:numFmt w:val="bullet"/>
       <w:lvlText w:val=""/>
@@ -592,10 +487,10 @@
         <w:ind w:left="3240" w:hanging="360"/>
       </w:pPr>
       <w:rPr>
-        <w:rFonts w:ascii="Symbol" w:hAnsi="Symbol" w:hint="default"/>
+        <w:rFonts w:ascii="Symbol" w:hAnsi="Symbol" w:cs="Symbol" w:hint="default"/>
       </w:rPr>
     </w:lvl>
-    <w:lvl w:ilvl="4" w:tplc="04090003" w:tentative="1">
+    <w:lvl w:ilvl="4">
       <w:start w:val="1"/>
       <w:numFmt w:val="bullet"/>
       <w:lvlText w:val="o"/>
@@ -607,7 +502,7 @@
         <w:rFonts w:ascii="Courier New" w:hAnsi="Courier New" w:cs="Courier New" w:hint="default"/>
       </w:rPr>
     </w:lvl>
-    <w:lvl w:ilvl="5" w:tplc="04090005" w:tentative="1">
+    <w:lvl w:ilvl="5">
       <w:start w:val="1"/>
       <w:numFmt w:val="bullet"/>
       <w:lvlText w:val=""/>
@@ -616,10 +511,10 @@
         <w:ind w:left="4680" w:hanging="360"/>
       </w:pPr>
       <w:rPr>
-        <w:rFonts w:ascii="Wingdings" w:hAnsi="Wingdings" w:hint="default"/>
+        <w:rFonts w:ascii="Wingdings" w:hAnsi="Wingdings" w:cs="Wingdings" w:hint="default"/>
       </w:rPr>
     </w:lvl>
-    <w:lvl w:ilvl="6" w:tplc="04090001" w:tentative="1">
+    <w:lvl w:ilvl="6">
       <w:start w:val="1"/>
       <w:numFmt w:val="bullet"/>
       <w:lvlText w:val=""/>
@@ -628,10 +523,10 @@
         <w:ind w:left="5400" w:hanging="360"/>
       </w:pPr>
       <w:rPr>
-        <w:rFonts w:ascii="Symbol" w:hAnsi="Symbol" w:hint="default"/>
+        <w:rFonts w:ascii="Symbol" w:hAnsi="Symbol" w:cs="Symbol" w:hint="default"/>
       </w:rPr>
     </w:lvl>
-    <w:lvl w:ilvl="7" w:tplc="04090003" w:tentative="1">
+    <w:lvl w:ilvl="7">
       <w:start w:val="1"/>
       <w:numFmt w:val="bullet"/>
       <w:lvlText w:val="o"/>
@@ -643,7 +538,7 @@
         <w:rFonts w:ascii="Courier New" w:hAnsi="Courier New" w:cs="Courier New" w:hint="default"/>
       </w:rPr>
     </w:lvl>
-    <w:lvl w:ilvl="8" w:tplc="04090005" w:tentative="1">
+    <w:lvl w:ilvl="8">
       <w:start w:val="1"/>
       <w:numFmt w:val="bullet"/>
       <w:lvlText w:val=""/>
@@ -652,44 +547,164 @@
         <w:ind w:left="6840" w:hanging="360"/>
       </w:pPr>
       <w:rPr>
-        <w:rFonts w:ascii="Wingdings" w:hAnsi="Wingdings" w:hint="default"/>
+        <w:rFonts w:ascii="Wingdings" w:hAnsi="Wingdings" w:cs="Wingdings" w:hint="default"/>
       </w:rPr>
     </w:lvl>
   </w:abstractNum>
+  <w:abstractNum w:abstractNumId="2">
+    <w:lvl w:ilvl="0">
+      <w:start w:val="1"/>
+      <w:numFmt w:val="decimal"/>
+      <w:suff w:val="nothing"/>
+      <w:lvlText w:val=""/>
+      <w:lvlJc w:val="left"/>
+      <w:pPr>
+        <w:tabs>
+          <w:tab w:val="num" w:pos="432"/>
+        </w:tabs>
+        <w:ind w:left="432" w:hanging="432"/>
+      </w:pPr>
+    </w:lvl>
+    <w:lvl w:ilvl="1">
+      <w:start w:val="1"/>
+      <w:numFmt w:val="decimal"/>
+      <w:suff w:val="nothing"/>
+      <w:lvlText w:val=""/>
+      <w:lvlJc w:val="left"/>
+      <w:pPr>
+        <w:tabs>
+          <w:tab w:val="num" w:pos="576"/>
+        </w:tabs>
+        <w:ind w:left="576" w:hanging="576"/>
+      </w:pPr>
+    </w:lvl>
+    <w:lvl w:ilvl="2">
+      <w:start w:val="1"/>
+      <w:numFmt w:val="decimal"/>
+      <w:suff w:val="nothing"/>
+      <w:lvlText w:val=""/>
+      <w:lvlJc w:val="left"/>
+      <w:pPr>
+        <w:tabs>
+          <w:tab w:val="num" w:pos="720"/>
+        </w:tabs>
+        <w:ind w:left="720" w:hanging="720"/>
+      </w:pPr>
+    </w:lvl>
+    <w:lvl w:ilvl="3">
+      <w:start w:val="1"/>
+      <w:numFmt w:val="decimal"/>
+      <w:suff w:val="nothing"/>
+      <w:lvlText w:val=""/>
+      <w:lvlJc w:val="left"/>
+      <w:pPr>
+        <w:tabs>
+          <w:tab w:val="num" w:pos="864"/>
+        </w:tabs>
+        <w:ind w:left="864" w:hanging="864"/>
+      </w:pPr>
+    </w:lvl>
+    <w:lvl w:ilvl="4">
+      <w:start w:val="1"/>
+      <w:numFmt w:val="decimal"/>
+      <w:suff w:val="nothing"/>
+      <w:lvlText w:val=""/>
+      <w:lvlJc w:val="left"/>
+      <w:pPr>
+        <w:tabs>
+          <w:tab w:val="num" w:pos="1008"/>
+        </w:tabs>
+        <w:ind w:left="1008" w:hanging="1008"/>
+      </w:pPr>
+    </w:lvl>
+    <w:lvl w:ilvl="5">
+      <w:start w:val="1"/>
+      <w:numFmt w:val="decimal"/>
+      <w:suff w:val="nothing"/>
+      <w:lvlText w:val=""/>
+      <w:lvlJc w:val="left"/>
+      <w:pPr>
+        <w:tabs>
+          <w:tab w:val="num" w:pos="1152"/>
+        </w:tabs>
+        <w:ind w:left="1152" w:hanging="1152"/>
+      </w:pPr>
+    </w:lvl>
+    <w:lvl w:ilvl="6">
+      <w:start w:val="1"/>
+      <w:numFmt w:val="decimal"/>
+      <w:suff w:val="nothing"/>
+      <w:lvlText w:val=""/>
+      <w:lvlJc w:val="left"/>
+      <w:pPr>
+        <w:tabs>
+          <w:tab w:val="num" w:pos="1296"/>
+        </w:tabs>
+        <w:ind w:left="1296" w:hanging="1296"/>
+      </w:pPr>
+    </w:lvl>
+    <w:lvl w:ilvl="7">
+      <w:start w:val="1"/>
+      <w:numFmt w:val="decimal"/>
+      <w:suff w:val="nothing"/>
+      <w:lvlText w:val=""/>
+      <w:lvlJc w:val="left"/>
+      <w:pPr>
+        <w:tabs>
+          <w:tab w:val="num" w:pos="1440"/>
+        </w:tabs>
+        <w:ind w:left="1440" w:hanging="1440"/>
+      </w:pPr>
+    </w:lvl>
+    <w:lvl w:ilvl="8">
+      <w:start w:val="1"/>
+      <w:numFmt w:val="decimal"/>
+      <w:suff w:val="nothing"/>
+      <w:lvlText w:val=""/>
+      <w:lvlJc w:val="left"/>
+      <w:pPr>
+        <w:tabs>
+          <w:tab w:val="num" w:pos="1584"/>
+        </w:tabs>
+        <w:ind w:left="1584" w:hanging="1584"/>
+      </w:pPr>
+    </w:lvl>
+  </w:abstractNum>
   <w:num w:numId="1">
-    <w:abstractNumId w:val="0"/>
+    <w:abstractNumId w:val="1"/>
+  </w:num>
+  <w:num w:numId="2">
+    <w:abstractNumId w:val="2"/>
   </w:num>
 </w:numbering>
 </file>
 
 <file path=word/styles.xml><?xml version="1.0" encoding="utf-8"?>
-<w:styles xmlns:mc="http://schemas.openxmlformats.org/markup-compatibility/2006" xmlns:r="http://schemas.openxmlformats.org/officeDocument/2006/relationships" xmlns:w="http://schemas.openxmlformats.org/wordprocessingml/2006/main" xmlns:w14="http://schemas.microsoft.com/office/word/2010/wordml" xmlns:w15="http://schemas.microsoft.com/office/word/2012/wordml" mc:Ignorable="w14 w15">
+<w:styles xmlns:w="http://schemas.openxmlformats.org/wordprocessingml/2006/main" xmlns:w14="http://schemas.microsoft.com/office/word/2010/wordml" xmlns:mc="http://schemas.openxmlformats.org/markup-compatibility/2006" mc:Ignorable="w14">
   <w:docDefaults>
     <w:rPrDefault>
       <w:rPr>
-        <w:rFonts w:asciiTheme="minorHAnsi" w:eastAsiaTheme="minorEastAsia" w:hAnsiTheme="minorHAnsi" w:cstheme="minorBidi"/>
+        <w:rFonts w:ascii="Calibri" w:hAnsi="Calibri" w:eastAsia="" w:cs="" w:asciiTheme="minorHAnsi" w:cstheme="minorBidi" w:eastAsiaTheme="minorEastAsia" w:hAnsiTheme="minorHAnsi"/>
         <w:sz w:val="22"/>
         <w:szCs w:val="22"/>
         <w:lang w:val="en-US" w:eastAsia="en-US" w:bidi="ar-SA"/>
       </w:rPr>
     </w:rPrDefault>
     <w:pPrDefault>
-      <w:pPr>
-        <w:ind w:firstLine="360"/>
-      </w:pPr>
+      <w:pPr/>
     </w:pPrDefault>
   </w:docDefaults>
   <w:latentStyles w:defLockedState="0" w:defUIPriority="99" w:defSemiHidden="0" w:defUnhideWhenUsed="0" w:defQFormat="0" w:count="380">
     <w:lsdException w:name="Normal" w:uiPriority="0" w:qFormat="1"/>
     <w:lsdException w:name="heading 1" w:uiPriority="9" w:qFormat="1"/>
-    <w:lsdException w:name="heading 2" w:semiHidden="1" w:uiPriority="9" w:unhideWhenUsed="1" w:qFormat="1"/>
-    <w:lsdException w:name="heading 3" w:semiHidden="1" w:uiPriority="9" w:unhideWhenUsed="1" w:qFormat="1"/>
-    <w:lsdException w:name="heading 4" w:semiHidden="1" w:uiPriority="9" w:unhideWhenUsed="1" w:qFormat="1"/>
-    <w:lsdException w:name="heading 5" w:semiHidden="1" w:uiPriority="9" w:unhideWhenUsed="1" w:qFormat="1"/>
-    <w:lsdException w:name="heading 6" w:semiHidden="1" w:uiPriority="9" w:unhideWhenUsed="1" w:qFormat="1"/>
-    <w:lsdException w:name="heading 7" w:semiHidden="1" w:uiPriority="9" w:unhideWhenUsed="1" w:qFormat="1"/>
-    <w:lsdException w:name="heading 8" w:semiHidden="1" w:uiPriority="9" w:unhideWhenUsed="1" w:qFormat="1"/>
-    <w:lsdException w:name="heading 9" w:semiHidden="1" w:uiPriority="9" w:unhideWhenUsed="1" w:qFormat="1"/>
+    <w:lsdException w:name="heading 2" w:uiPriority="9" w:semiHidden="1" w:unhideWhenUsed="1" w:qFormat="1"/>
+    <w:lsdException w:name="heading 3" w:uiPriority="9" w:semiHidden="1" w:unhideWhenUsed="1" w:qFormat="1"/>
+    <w:lsdException w:name="heading 4" w:uiPriority="9" w:semiHidden="1" w:unhideWhenUsed="1" w:qFormat="1"/>
+    <w:lsdException w:name="heading 5" w:uiPriority="9" w:semiHidden="1" w:unhideWhenUsed="1" w:qFormat="1"/>
+    <w:lsdException w:name="heading 6" w:uiPriority="9" w:semiHidden="1" w:unhideWhenUsed="1" w:qFormat="1"/>
+    <w:lsdException w:name="heading 7" w:uiPriority="9" w:semiHidden="1" w:unhideWhenUsed="1" w:qFormat="1"/>
+    <w:lsdException w:name="heading 8" w:uiPriority="9" w:semiHidden="1" w:unhideWhenUsed="1" w:qFormat="1"/>
+    <w:lsdException w:name="heading 9" w:uiPriority="9" w:semiHidden="1" w:unhideWhenUsed="1" w:qFormat="1"/>
     <w:lsdException w:name="index 1" w:semiHidden="1" w:unhideWhenUsed="1"/>
     <w:lsdException w:name="index 2" w:semiHidden="1" w:unhideWhenUsed="1"/>
     <w:lsdException w:name="index 3" w:semiHidden="1" w:unhideWhenUsed="1"/>
@@ -699,22 +714,22 @@
     <w:lsdException w:name="index 7" w:semiHidden="1" w:unhideWhenUsed="1"/>
     <w:lsdException w:name="index 8" w:semiHidden="1" w:unhideWhenUsed="1"/>
     <w:lsdException w:name="index 9" w:semiHidden="1" w:unhideWhenUsed="1"/>
-    <w:lsdException w:name="toc 1" w:semiHidden="1" w:uiPriority="39" w:unhideWhenUsed="1"/>
-    <w:lsdException w:name="toc 2" w:semiHidden="1" w:uiPriority="39" w:unhideWhenUsed="1"/>
-    <w:lsdException w:name="toc 3" w:semiHidden="1" w:uiPriority="39" w:unhideWhenUsed="1"/>
-    <w:lsdException w:name="toc 4" w:semiHidden="1" w:uiPriority="39" w:unhideWhenUsed="1"/>
-    <w:lsdException w:name="toc 5" w:semiHidden="1" w:uiPriority="39" w:unhideWhenUsed="1"/>
-    <w:lsdException w:name="toc 6" w:semiHidden="1" w:uiPriority="39" w:unhideWhenUsed="1"/>
-    <w:lsdException w:name="toc 7" w:semiHidden="1" w:uiPriority="39" w:unhideWhenUsed="1"/>
-    <w:lsdException w:name="toc 8" w:semiHidden="1" w:uiPriority="39" w:unhideWhenUsed="1"/>
-    <w:lsdException w:name="toc 9" w:semiHidden="1" w:uiPriority="39" w:unhideWhenUsed="1"/>
+    <w:lsdException w:name="toc 1" w:uiPriority="39" w:semiHidden="1" w:unhideWhenUsed="1"/>
+    <w:lsdException w:name="toc 2" w:uiPriority="39" w:semiHidden="1" w:unhideWhenUsed="1"/>
+    <w:lsdException w:name="toc 3" w:uiPriority="39" w:semiHidden="1" w:unhideWhenUsed="1"/>
+    <w:lsdException w:name="toc 4" w:uiPriority="39" w:semiHidden="1" w:unhideWhenUsed="1"/>
+    <w:lsdException w:name="toc 5" w:uiPriority="39" w:semiHidden="1" w:unhideWhenUsed="1"/>
+    <w:lsdException w:name="toc 6" w:uiPriority="39" w:semiHidden="1" w:unhideWhenUsed="1"/>
+    <w:lsdException w:name="toc 7" w:uiPriority="39" w:semiHidden="1" w:unhideWhenUsed="1"/>
+    <w:lsdException w:name="toc 8" w:uiPriority="39" w:semiHidden="1" w:unhideWhenUsed="1"/>
+    <w:lsdException w:name="toc 9" w:uiPriority="39" w:semiHidden="1" w:unhideWhenUsed="1"/>
     <w:lsdException w:name="Normal Indent" w:semiHidden="1" w:unhideWhenUsed="1"/>
     <w:lsdException w:name="footnote text" w:semiHidden="1" w:unhideWhenUsed="1"/>
     <w:lsdException w:name="annotation text" w:semiHidden="1" w:unhideWhenUsed="1"/>
     <w:lsdException w:name="header" w:semiHidden="1" w:unhideWhenUsed="1"/>
     <w:lsdException w:name="footer" w:semiHidden="1" w:unhideWhenUsed="1"/>
     <w:lsdException w:name="index heading" w:semiHidden="1" w:unhideWhenUsed="1"/>
-    <w:lsdException w:name="caption" w:semiHidden="1" w:uiPriority="35" w:unhideWhenUsed="1" w:qFormat="1"/>
+    <w:lsdException w:name="caption" w:uiPriority="35" w:semiHidden="1" w:unhideWhenUsed="1" w:qFormat="1"/>
     <w:lsdException w:name="table of figures" w:semiHidden="1" w:unhideWhenUsed="1"/>
     <w:lsdException w:name="envelope address" w:semiHidden="1" w:unhideWhenUsed="1"/>
     <w:lsdException w:name="envelope return" w:semiHidden="1" w:unhideWhenUsed="1"/>
@@ -745,7 +760,7 @@
     <w:lsdException w:name="Title" w:uiPriority="10" w:qFormat="1"/>
     <w:lsdException w:name="Closing" w:semiHidden="1" w:unhideWhenUsed="1"/>
     <w:lsdException w:name="Signature" w:semiHidden="1" w:unhideWhenUsed="1"/>
-    <w:lsdException w:name="Default Paragraph Font" w:semiHidden="1" w:uiPriority="1" w:unhideWhenUsed="1"/>
+    <w:lsdException w:name="Default Paragraph Font" w:uiPriority="1" w:semiHidden="1" w:unhideWhenUsed="1"/>
     <w:lsdException w:name="Body Text" w:semiHidden="1" w:unhideWhenUsed="1"/>
     <w:lsdException w:name="Body Text Indent" w:semiHidden="1" w:unhideWhenUsed="1"/>
     <w:lsdException w:name="List Continue" w:semiHidden="1" w:unhideWhenUsed="1"/>
@@ -954,8 +969,8 @@
     <w:lsdException w:name="Subtle Reference" w:uiPriority="31" w:qFormat="1"/>
     <w:lsdException w:name="Intense Reference" w:uiPriority="32" w:qFormat="1"/>
     <w:lsdException w:name="Book Title" w:uiPriority="33" w:qFormat="1"/>
-    <w:lsdException w:name="Bibliography" w:semiHidden="1" w:uiPriority="37" w:unhideWhenUsed="1"/>
-    <w:lsdException w:name="TOC Heading" w:semiHidden="1" w:uiPriority="39" w:unhideWhenUsed="1" w:qFormat="1"/>
+    <w:lsdException w:name="Bibliography" w:uiPriority="37" w:semiHidden="1" w:unhideWhenUsed="1"/>
+    <w:lsdException w:name="TOC Heading" w:uiPriority="39" w:semiHidden="1" w:unhideWhenUsed="1" w:qFormat="1"/>
     <w:lsdException w:name="Plain Table 1" w:uiPriority="41"/>
     <w:lsdException w:name="Plain Table 2" w:uiPriority="42"/>
     <w:lsdException w:name="Plain Table 3" w:uiPriority="43"/>
@@ -1061,103 +1076,117 @@
     <w:lsdException w:name="List Table 6 Colorful Accent 6" w:uiPriority="51"/>
     <w:lsdException w:name="List Table 7 Colorful Accent 6" w:uiPriority="52"/>
   </w:latentStyles>
-  <w:style w:type="paragraph" w:default="1" w:styleId="Normal">
+  <w:style w:type="paragraph" w:styleId="Normal" w:default="1">
     <w:name w:val="Normal"/>
     <w:qFormat/>
-    <w:rsid w:val="0006476A"/>
+    <w:rsid w:val="0006476a"/>
+    <w:pPr>
+      <w:widowControl/>
+      <w:suppressAutoHyphens w:val="true"/>
+      <w:bidi w:val="0"/>
+      <w:ind w:firstLine="360"/>
+      <w:jc w:val="left"/>
+    </w:pPr>
+    <w:rPr>
+      <w:rFonts w:ascii="Calibri" w:hAnsi="Calibri" w:eastAsia="" w:cs="" w:asciiTheme="minorHAnsi" w:cstheme="minorBidi" w:eastAsiaTheme="minorEastAsia" w:hAnsiTheme="minorHAnsi"/>
+      <w:color w:val="auto"/>
+      <w:sz w:val="22"/>
+      <w:szCs w:val="22"/>
+      <w:lang w:val="en-US" w:eastAsia="en-US" w:bidi="ar-SA"/>
+    </w:rPr>
   </w:style>
   <w:style w:type="paragraph" w:styleId="Heading1">
-    <w:name w:val="heading 1"/>
+    <w:name w:val="Heading 1"/>
     <w:basedOn w:val="Normal"/>
     <w:next w:val="Normal"/>
     <w:link w:val="Heading1Char"/>
     <w:uiPriority w:val="9"/>
     <w:qFormat/>
-    <w:rsid w:val="0006476A"/>
+    <w:rsid w:val="0006476a"/>
     <w:pPr>
       <w:pBdr>
-        <w:bottom w:val="single" w:sz="12" w:space="1" w:color="0B5294" w:themeColor="accent1" w:themeShade="BF"/>
+        <w:bottom w:val="single" w:sz="12" w:space="1" w:color="0B5294"/>
       </w:pBdr>
       <w:spacing w:before="600" w:after="80"/>
-      <w:ind w:firstLine="0"/>
+      <w:ind w:hanging="0"/>
       <w:outlineLvl w:val="0"/>
     </w:pPr>
     <w:rPr>
-      <w:rFonts w:asciiTheme="majorHAnsi" w:eastAsiaTheme="majorEastAsia" w:hAnsiTheme="majorHAnsi" w:cstheme="majorBidi"/>
+      <w:rFonts w:ascii="Calibri Light" w:hAnsi="Calibri Light" w:eastAsia="" w:cs="" w:asciiTheme="majorHAnsi" w:cstheme="majorBidi" w:eastAsiaTheme="majorEastAsia" w:hAnsiTheme="majorHAnsi"/>
       <w:b/>
       <w:bCs/>
-      <w:color w:val="0B5294" w:themeColor="accent1" w:themeShade="BF"/>
+      <w:color w:val="0B5294" w:themeColor="accent1" w:themeShade="bf"/>
       <w:sz w:val="24"/>
       <w:szCs w:val="24"/>
     </w:rPr>
   </w:style>
   <w:style w:type="paragraph" w:styleId="Heading2">
-    <w:name w:val="heading 2"/>
+    <w:name w:val="Heading 2"/>
     <w:basedOn w:val="Normal"/>
     <w:next w:val="Normal"/>
     <w:link w:val="Heading2Char"/>
     <w:uiPriority w:val="9"/>
     <w:unhideWhenUsed/>
     <w:qFormat/>
-    <w:rsid w:val="0006476A"/>
+    <w:rsid w:val="0006476a"/>
     <w:pPr>
       <w:pBdr>
-        <w:bottom w:val="single" w:sz="8" w:space="1" w:color="0F6FC6" w:themeColor="accent1"/>
+        <w:bottom w:val="single" w:sz="8" w:space="1" w:color="0F6FC6"/>
       </w:pBdr>
       <w:spacing w:before="200" w:after="80"/>
-      <w:ind w:firstLine="0"/>
+      <w:ind w:hanging="0"/>
       <w:outlineLvl w:val="1"/>
     </w:pPr>
     <w:rPr>
-      <w:rFonts w:asciiTheme="majorHAnsi" w:eastAsiaTheme="majorEastAsia" w:hAnsiTheme="majorHAnsi" w:cstheme="majorBidi"/>
-      <w:color w:val="0B5294" w:themeColor="accent1" w:themeShade="BF"/>
+      <w:rFonts w:ascii="Calibri Light" w:hAnsi="Calibri Light" w:eastAsia="" w:cs="" w:asciiTheme="majorHAnsi" w:cstheme="majorBidi" w:eastAsiaTheme="majorEastAsia" w:hAnsiTheme="majorHAnsi"/>
+      <w:color w:val="0B5294" w:themeColor="accent1" w:themeShade="bf"/>
       <w:sz w:val="24"/>
       <w:szCs w:val="24"/>
     </w:rPr>
   </w:style>
   <w:style w:type="paragraph" w:styleId="Heading3">
-    <w:name w:val="heading 3"/>
+    <w:name w:val="Heading 3"/>
     <w:basedOn w:val="Normal"/>
     <w:next w:val="Normal"/>
     <w:link w:val="Heading3Char"/>
     <w:uiPriority w:val="9"/>
     <w:unhideWhenUsed/>
     <w:qFormat/>
-    <w:rsid w:val="0006476A"/>
+    <w:rsid w:val="0006476a"/>
     <w:pPr>
       <w:pBdr>
-        <w:bottom w:val="single" w:sz="4" w:space="1" w:color="59A9F2" w:themeColor="accent1" w:themeTint="99"/>
+        <w:bottom w:val="single" w:sz="4" w:space="1" w:color="59A9F2"/>
       </w:pBdr>
       <w:spacing w:before="200" w:after="80"/>
-      <w:ind w:firstLine="0"/>
+      <w:ind w:hanging="0"/>
       <w:outlineLvl w:val="2"/>
     </w:pPr>
     <w:rPr>
-      <w:rFonts w:asciiTheme="majorHAnsi" w:eastAsiaTheme="majorEastAsia" w:hAnsiTheme="majorHAnsi" w:cstheme="majorBidi"/>
+      <w:rFonts w:ascii="Calibri Light" w:hAnsi="Calibri Light" w:eastAsia="" w:cs="" w:asciiTheme="majorHAnsi" w:cstheme="majorBidi" w:eastAsiaTheme="majorEastAsia" w:hAnsiTheme="majorHAnsi"/>
       <w:color w:val="0F6FC6" w:themeColor="accent1"/>
       <w:sz w:val="24"/>
       <w:szCs w:val="24"/>
     </w:rPr>
   </w:style>
   <w:style w:type="paragraph" w:styleId="Heading4">
-    <w:name w:val="heading 4"/>
+    <w:name w:val="Heading 4"/>
     <w:basedOn w:val="Normal"/>
     <w:next w:val="Normal"/>
     <w:link w:val="Heading4Char"/>
     <w:uiPriority w:val="9"/>
     <w:unhideWhenUsed/>
     <w:qFormat/>
-    <w:rsid w:val="0006476A"/>
+    <w:rsid w:val="0006476a"/>
     <w:pPr>
       <w:pBdr>
-        <w:bottom w:val="single" w:sz="4" w:space="2" w:color="90C5F6" w:themeColor="accent1" w:themeTint="66"/>
+        <w:bottom w:val="single" w:sz="4" w:space="2" w:color="90C5F6"/>
       </w:pBdr>
       <w:spacing w:before="200" w:after="80"/>
-      <w:ind w:firstLine="0"/>
+      <w:ind w:hanging="0"/>
       <w:outlineLvl w:val="3"/>
     </w:pPr>
     <w:rPr>
-      <w:rFonts w:asciiTheme="majorHAnsi" w:eastAsiaTheme="majorEastAsia" w:hAnsiTheme="majorHAnsi" w:cstheme="majorBidi"/>
+      <w:rFonts w:ascii="Calibri Light" w:hAnsi="Calibri Light" w:eastAsia="" w:cs="" w:asciiTheme="majorHAnsi" w:cstheme="majorBidi" w:eastAsiaTheme="majorEastAsia" w:hAnsiTheme="majorHAnsi"/>
       <w:i/>
       <w:iCs/>
       <w:color w:val="0F6FC6" w:themeColor="accent1"/>
@@ -1166,26 +1195,26 @@
     </w:rPr>
   </w:style>
   <w:style w:type="paragraph" w:styleId="Heading5">
-    <w:name w:val="heading 5"/>
+    <w:name w:val="Heading 5"/>
     <w:basedOn w:val="Normal"/>
     <w:next w:val="Normal"/>
     <w:link w:val="Heading5Char"/>
     <w:uiPriority w:val="9"/>
     <w:unhideWhenUsed/>
     <w:qFormat/>
-    <w:rsid w:val="0006476A"/>
+    <w:rsid w:val="0006476a"/>
     <w:pPr>
       <w:spacing w:before="200" w:after="80"/>
-      <w:ind w:firstLine="0"/>
+      <w:ind w:hanging="0"/>
       <w:outlineLvl w:val="4"/>
     </w:pPr>
     <w:rPr>
-      <w:rFonts w:asciiTheme="majorHAnsi" w:eastAsiaTheme="majorEastAsia" w:hAnsiTheme="majorHAnsi" w:cstheme="majorBidi"/>
+      <w:rFonts w:ascii="Calibri Light" w:hAnsi="Calibri Light" w:eastAsia="" w:cs="" w:asciiTheme="majorHAnsi" w:cstheme="majorBidi" w:eastAsiaTheme="majorEastAsia" w:hAnsiTheme="majorHAnsi"/>
       <w:color w:val="0F6FC6" w:themeColor="accent1"/>
     </w:rPr>
   </w:style>
   <w:style w:type="paragraph" w:styleId="Heading6">
-    <w:name w:val="heading 6"/>
+    <w:name w:val="Heading 6"/>
     <w:basedOn w:val="Normal"/>
     <w:next w:val="Normal"/>
     <w:link w:val="Heading6Char"/>
@@ -1193,21 +1222,21 @@
     <w:semiHidden/>
     <w:unhideWhenUsed/>
     <w:qFormat/>
-    <w:rsid w:val="0006476A"/>
+    <w:rsid w:val="0006476a"/>
     <w:pPr>
       <w:spacing w:before="280" w:after="100"/>
-      <w:ind w:firstLine="0"/>
+      <w:ind w:hanging="0"/>
       <w:outlineLvl w:val="5"/>
     </w:pPr>
     <w:rPr>
-      <w:rFonts w:asciiTheme="majorHAnsi" w:eastAsiaTheme="majorEastAsia" w:hAnsiTheme="majorHAnsi" w:cstheme="majorBidi"/>
+      <w:rFonts w:ascii="Calibri Light" w:hAnsi="Calibri Light" w:eastAsia="" w:cs="" w:asciiTheme="majorHAnsi" w:cstheme="majorBidi" w:eastAsiaTheme="majorEastAsia" w:hAnsiTheme="majorHAnsi"/>
       <w:i/>
       <w:iCs/>
       <w:color w:val="0F6FC6" w:themeColor="accent1"/>
     </w:rPr>
   </w:style>
   <w:style w:type="paragraph" w:styleId="Heading7">
-    <w:name w:val="heading 7"/>
+    <w:name w:val="Heading 7"/>
     <w:basedOn w:val="Normal"/>
     <w:next w:val="Normal"/>
     <w:link w:val="Heading7Char"/>
@@ -1215,14 +1244,14 @@
     <w:semiHidden/>
     <w:unhideWhenUsed/>
     <w:qFormat/>
-    <w:rsid w:val="0006476A"/>
+    <w:rsid w:val="0006476a"/>
     <w:pPr>
       <w:spacing w:before="320" w:after="100"/>
-      <w:ind w:firstLine="0"/>
+      <w:ind w:hanging="0"/>
       <w:outlineLvl w:val="6"/>
     </w:pPr>
     <w:rPr>
-      <w:rFonts w:asciiTheme="majorHAnsi" w:eastAsiaTheme="majorEastAsia" w:hAnsiTheme="majorHAnsi" w:cstheme="majorBidi"/>
+      <w:rFonts w:ascii="Calibri Light" w:hAnsi="Calibri Light" w:eastAsia="" w:cs="" w:asciiTheme="majorHAnsi" w:cstheme="majorBidi" w:eastAsiaTheme="majorEastAsia" w:hAnsiTheme="majorHAnsi"/>
       <w:b/>
       <w:bCs/>
       <w:color w:val="0BD0D9" w:themeColor="accent3"/>
@@ -1231,7 +1260,7 @@
     </w:rPr>
   </w:style>
   <w:style w:type="paragraph" w:styleId="Heading8">
-    <w:name w:val="heading 8"/>
+    <w:name w:val="Heading 8"/>
     <w:basedOn w:val="Normal"/>
     <w:next w:val="Normal"/>
     <w:link w:val="Heading8Char"/>
@@ -1239,14 +1268,14 @@
     <w:semiHidden/>
     <w:unhideWhenUsed/>
     <w:qFormat/>
-    <w:rsid w:val="0006476A"/>
+    <w:rsid w:val="0006476a"/>
     <w:pPr>
       <w:spacing w:before="320" w:after="100"/>
-      <w:ind w:firstLine="0"/>
+      <w:ind w:hanging="0"/>
       <w:outlineLvl w:val="7"/>
     </w:pPr>
     <w:rPr>
-      <w:rFonts w:asciiTheme="majorHAnsi" w:eastAsiaTheme="majorEastAsia" w:hAnsiTheme="majorHAnsi" w:cstheme="majorBidi"/>
+      <w:rFonts w:ascii="Calibri Light" w:hAnsi="Calibri Light" w:eastAsia="" w:cs="" w:asciiTheme="majorHAnsi" w:cstheme="majorBidi" w:eastAsiaTheme="majorEastAsia" w:hAnsiTheme="majorHAnsi"/>
       <w:b/>
       <w:bCs/>
       <w:i/>
@@ -1257,7 +1286,7 @@
     </w:rPr>
   </w:style>
   <w:style w:type="paragraph" w:styleId="Heading9">
-    <w:name w:val="heading 9"/>
+    <w:name w:val="Heading 9"/>
     <w:basedOn w:val="Normal"/>
     <w:next w:val="Normal"/>
     <w:link w:val="Heading9Char"/>
@@ -1265,14 +1294,14 @@
     <w:semiHidden/>
     <w:unhideWhenUsed/>
     <w:qFormat/>
-    <w:rsid w:val="0006476A"/>
+    <w:rsid w:val="0006476a"/>
     <w:pPr>
       <w:spacing w:before="320" w:after="100"/>
-      <w:ind w:firstLine="0"/>
+      <w:ind w:hanging="0"/>
       <w:outlineLvl w:val="8"/>
     </w:pPr>
     <w:rPr>
-      <w:rFonts w:asciiTheme="majorHAnsi" w:eastAsiaTheme="majorEastAsia" w:hAnsiTheme="majorHAnsi" w:cstheme="majorBidi"/>
+      <w:rFonts w:ascii="Calibri Light" w:hAnsi="Calibri Light" w:eastAsia="" w:cs="" w:asciiTheme="majorHAnsi" w:cstheme="majorBidi" w:eastAsiaTheme="majorEastAsia" w:hAnsiTheme="majorHAnsi"/>
       <w:i/>
       <w:iCs/>
       <w:color w:val="0BD0D9" w:themeColor="accent3"/>
@@ -1280,9 +1309,524 @@
       <w:szCs w:val="20"/>
     </w:rPr>
   </w:style>
-  <w:style w:type="character" w:default="1" w:styleId="DefaultParagraphFont">
+  <w:style w:type="character" w:styleId="DefaultParagraphFont" w:default="1">
     <w:name w:val="Default Paragraph Font"/>
     <w:uiPriority w:val="1"/>
+    <w:semiHidden/>
+    <w:unhideWhenUsed/>
+    <w:qFormat/>
+    <w:rPr/>
+  </w:style>
+  <w:style w:type="character" w:styleId="Heading1Char" w:customStyle="1">
+    <w:name w:val="Heading 1 Char"/>
+    <w:basedOn w:val="DefaultParagraphFont"/>
+    <w:link w:val="Heading1"/>
+    <w:uiPriority w:val="9"/>
+    <w:qFormat/>
+    <w:rsid w:val="0006476a"/>
+    <w:rPr>
+      <w:rFonts w:ascii="Calibri Light" w:hAnsi="Calibri Light" w:eastAsia="" w:cs="" w:asciiTheme="majorHAnsi" w:cstheme="majorBidi" w:eastAsiaTheme="majorEastAsia" w:hAnsiTheme="majorHAnsi"/>
+      <w:b/>
+      <w:bCs/>
+      <w:color w:val="0B5294" w:themeColor="accent1" w:themeShade="bf"/>
+      <w:sz w:val="24"/>
+      <w:szCs w:val="24"/>
+    </w:rPr>
+  </w:style>
+  <w:style w:type="character" w:styleId="Heading2Char" w:customStyle="1">
+    <w:name w:val="Heading 2 Char"/>
+    <w:basedOn w:val="DefaultParagraphFont"/>
+    <w:link w:val="Heading2"/>
+    <w:uiPriority w:val="9"/>
+    <w:qFormat/>
+    <w:rsid w:val="0006476a"/>
+    <w:rPr>
+      <w:rFonts w:ascii="Calibri Light" w:hAnsi="Calibri Light" w:eastAsia="" w:cs="" w:asciiTheme="majorHAnsi" w:cstheme="majorBidi" w:eastAsiaTheme="majorEastAsia" w:hAnsiTheme="majorHAnsi"/>
+      <w:color w:val="0B5294" w:themeColor="accent1" w:themeShade="bf"/>
+      <w:sz w:val="24"/>
+      <w:szCs w:val="24"/>
+    </w:rPr>
+  </w:style>
+  <w:style w:type="character" w:styleId="Heading3Char" w:customStyle="1">
+    <w:name w:val="Heading 3 Char"/>
+    <w:basedOn w:val="DefaultParagraphFont"/>
+    <w:link w:val="Heading3"/>
+    <w:uiPriority w:val="9"/>
+    <w:qFormat/>
+    <w:rsid w:val="0006476a"/>
+    <w:rPr>
+      <w:rFonts w:ascii="Calibri Light" w:hAnsi="Calibri Light" w:eastAsia="" w:cs="" w:asciiTheme="majorHAnsi" w:cstheme="majorBidi" w:eastAsiaTheme="majorEastAsia" w:hAnsiTheme="majorHAnsi"/>
+      <w:color w:val="0F6FC6" w:themeColor="accent1"/>
+      <w:sz w:val="24"/>
+      <w:szCs w:val="24"/>
+    </w:rPr>
+  </w:style>
+  <w:style w:type="character" w:styleId="Heading4Char" w:customStyle="1">
+    <w:name w:val="Heading 4 Char"/>
+    <w:basedOn w:val="DefaultParagraphFont"/>
+    <w:link w:val="Heading4"/>
+    <w:uiPriority w:val="9"/>
+    <w:qFormat/>
+    <w:rsid w:val="0006476a"/>
+    <w:rPr>
+      <w:rFonts w:ascii="Calibri Light" w:hAnsi="Calibri Light" w:eastAsia="" w:cs="" w:asciiTheme="majorHAnsi" w:cstheme="majorBidi" w:eastAsiaTheme="majorEastAsia" w:hAnsiTheme="majorHAnsi"/>
+      <w:i/>
+      <w:iCs/>
+      <w:color w:val="0F6FC6" w:themeColor="accent1"/>
+      <w:sz w:val="24"/>
+      <w:szCs w:val="24"/>
+    </w:rPr>
+  </w:style>
+  <w:style w:type="character" w:styleId="Heading5Char" w:customStyle="1">
+    <w:name w:val="Heading 5 Char"/>
+    <w:basedOn w:val="DefaultParagraphFont"/>
+    <w:link w:val="Heading5"/>
+    <w:uiPriority w:val="9"/>
+    <w:qFormat/>
+    <w:rsid w:val="0006476a"/>
+    <w:rPr>
+      <w:rFonts w:ascii="Calibri Light" w:hAnsi="Calibri Light" w:eastAsia="" w:cs="" w:asciiTheme="majorHAnsi" w:cstheme="majorBidi" w:eastAsiaTheme="majorEastAsia" w:hAnsiTheme="majorHAnsi"/>
+      <w:color w:val="0F6FC6" w:themeColor="accent1"/>
+    </w:rPr>
+  </w:style>
+  <w:style w:type="character" w:styleId="Heading6Char" w:customStyle="1">
+    <w:name w:val="Heading 6 Char"/>
+    <w:basedOn w:val="DefaultParagraphFont"/>
+    <w:link w:val="Heading6"/>
+    <w:uiPriority w:val="9"/>
+    <w:semiHidden/>
+    <w:qFormat/>
+    <w:rsid w:val="0006476a"/>
+    <w:rPr>
+      <w:rFonts w:ascii="Calibri Light" w:hAnsi="Calibri Light" w:eastAsia="" w:cs="" w:asciiTheme="majorHAnsi" w:cstheme="majorBidi" w:eastAsiaTheme="majorEastAsia" w:hAnsiTheme="majorHAnsi"/>
+      <w:i/>
+      <w:iCs/>
+      <w:color w:val="0F6FC6" w:themeColor="accent1"/>
+    </w:rPr>
+  </w:style>
+  <w:style w:type="character" w:styleId="Heading7Char" w:customStyle="1">
+    <w:name w:val="Heading 7 Char"/>
+    <w:basedOn w:val="DefaultParagraphFont"/>
+    <w:link w:val="Heading7"/>
+    <w:uiPriority w:val="9"/>
+    <w:semiHidden/>
+    <w:qFormat/>
+    <w:rsid w:val="0006476a"/>
+    <w:rPr>
+      <w:rFonts w:ascii="Calibri Light" w:hAnsi="Calibri Light" w:eastAsia="" w:cs="" w:asciiTheme="majorHAnsi" w:cstheme="majorBidi" w:eastAsiaTheme="majorEastAsia" w:hAnsiTheme="majorHAnsi"/>
+      <w:b/>
+      <w:bCs/>
+      <w:color w:val="0BD0D9" w:themeColor="accent3"/>
+      <w:sz w:val="20"/>
+      <w:szCs w:val="20"/>
+    </w:rPr>
+  </w:style>
+  <w:style w:type="character" w:styleId="Heading8Char" w:customStyle="1">
+    <w:name w:val="Heading 8 Char"/>
+    <w:basedOn w:val="DefaultParagraphFont"/>
+    <w:link w:val="Heading8"/>
+    <w:uiPriority w:val="9"/>
+    <w:semiHidden/>
+    <w:qFormat/>
+    <w:rsid w:val="0006476a"/>
+    <w:rPr>
+      <w:rFonts w:ascii="Calibri Light" w:hAnsi="Calibri Light" w:eastAsia="" w:cs="" w:asciiTheme="majorHAnsi" w:cstheme="majorBidi" w:eastAsiaTheme="majorEastAsia" w:hAnsiTheme="majorHAnsi"/>
+      <w:b/>
+      <w:bCs/>
+      <w:i/>
+      <w:iCs/>
+      <w:color w:val="0BD0D9" w:themeColor="accent3"/>
+      <w:sz w:val="20"/>
+      <w:szCs w:val="20"/>
+    </w:rPr>
+  </w:style>
+  <w:style w:type="character" w:styleId="Heading9Char" w:customStyle="1">
+    <w:name w:val="Heading 9 Char"/>
+    <w:basedOn w:val="DefaultParagraphFont"/>
+    <w:link w:val="Heading9"/>
+    <w:uiPriority w:val="9"/>
+    <w:semiHidden/>
+    <w:qFormat/>
+    <w:rsid w:val="0006476a"/>
+    <w:rPr>
+      <w:rFonts w:ascii="Calibri Light" w:hAnsi="Calibri Light" w:eastAsia="" w:cs="" w:asciiTheme="majorHAnsi" w:cstheme="majorBidi" w:eastAsiaTheme="majorEastAsia" w:hAnsiTheme="majorHAnsi"/>
+      <w:i/>
+      <w:iCs/>
+      <w:color w:val="0BD0D9" w:themeColor="accent3"/>
+      <w:sz w:val="20"/>
+      <w:szCs w:val="20"/>
+    </w:rPr>
+  </w:style>
+  <w:style w:type="character" w:styleId="TitleChar" w:customStyle="1">
+    <w:name w:val="Title Char"/>
+    <w:basedOn w:val="DefaultParagraphFont"/>
+    <w:link w:val="Title"/>
+    <w:uiPriority w:val="10"/>
+    <w:qFormat/>
+    <w:rsid w:val="0006476a"/>
+    <w:rPr>
+      <w:rFonts w:ascii="Calibri Light" w:hAnsi="Calibri Light" w:eastAsia="" w:cs="" w:asciiTheme="majorHAnsi" w:cstheme="majorBidi" w:eastAsiaTheme="majorEastAsia" w:hAnsiTheme="majorHAnsi"/>
+      <w:i/>
+      <w:iCs/>
+      <w:color w:val="073662" w:themeColor="accent1" w:themeShade="7f"/>
+      <w:sz w:val="60"/>
+      <w:szCs w:val="60"/>
+    </w:rPr>
+  </w:style>
+  <w:style w:type="character" w:styleId="SubtitleChar" w:customStyle="1">
+    <w:name w:val="Subtitle Char"/>
+    <w:basedOn w:val="DefaultParagraphFont"/>
+    <w:link w:val="Subtitle"/>
+    <w:uiPriority w:val="11"/>
+    <w:qFormat/>
+    <w:rsid w:val="0006476a"/>
+    <w:rPr>
+      <w:i/>
+      <w:iCs/>
+      <w:sz w:val="24"/>
+      <w:szCs w:val="24"/>
+    </w:rPr>
+  </w:style>
+  <w:style w:type="character" w:styleId="Strong">
+    <w:name w:val="Strong"/>
+    <w:basedOn w:val="DefaultParagraphFont"/>
+    <w:uiPriority w:val="22"/>
+    <w:qFormat/>
+    <w:rsid w:val="0006476a"/>
+    <w:rPr>
+      <w:b/>
+      <w:bCs/>
+      <w:spacing w:val="0"/>
+    </w:rPr>
+  </w:style>
+  <w:style w:type="character" w:styleId="Emphasis">
+    <w:name w:val="Emphasis"/>
+    <w:uiPriority w:val="20"/>
+    <w:qFormat/>
+    <w:rsid w:val="0006476a"/>
+    <w:rPr>
+      <w:b/>
+      <w:bCs/>
+      <w:i/>
+      <w:iCs/>
+      <w:color w:val="5A5A5A" w:themeColor="text1" w:themeTint="a5"/>
+    </w:rPr>
+  </w:style>
+  <w:style w:type="character" w:styleId="QuoteChar" w:customStyle="1">
+    <w:name w:val="Quote Char"/>
+    <w:basedOn w:val="DefaultParagraphFont"/>
+    <w:link w:val="Quote"/>
+    <w:uiPriority w:val="29"/>
+    <w:qFormat/>
+    <w:rsid w:val="0006476a"/>
+    <w:rPr>
+      <w:rFonts w:ascii="Calibri Light" w:hAnsi="Calibri Light" w:eastAsia="" w:cs="" w:asciiTheme="majorHAnsi" w:cstheme="majorBidi" w:eastAsiaTheme="majorEastAsia" w:hAnsiTheme="majorHAnsi"/>
+      <w:i/>
+      <w:iCs/>
+      <w:color w:val="5A5A5A" w:themeColor="text1" w:themeTint="a5"/>
+    </w:rPr>
+  </w:style>
+  <w:style w:type="character" w:styleId="IntenseQuoteChar" w:customStyle="1">
+    <w:name w:val="Intense Quote Char"/>
+    <w:basedOn w:val="DefaultParagraphFont"/>
+    <w:link w:val="IntenseQuote"/>
+    <w:uiPriority w:val="30"/>
+    <w:qFormat/>
+    <w:rsid w:val="0006476a"/>
+    <w:rPr>
+      <w:rFonts w:ascii="Calibri Light" w:hAnsi="Calibri Light" w:eastAsia="" w:cs="" w:asciiTheme="majorHAnsi" w:cstheme="majorBidi" w:eastAsiaTheme="majorEastAsia" w:hAnsiTheme="majorHAnsi"/>
+      <w:i/>
+      <w:iCs/>
+      <w:color w:val="FFFFFF" w:themeColor="background1"/>
+      <w:sz w:val="24"/>
+      <w:szCs w:val="24"/>
+      <w:shd w:fill="0F6FC6" w:val="clear"/>
+    </w:rPr>
+  </w:style>
+  <w:style w:type="character" w:styleId="SubtleEmphasis">
+    <w:name w:val="Subtle Emphasis"/>
+    <w:uiPriority w:val="19"/>
+    <w:qFormat/>
+    <w:rsid w:val="0006476a"/>
+    <w:rPr>
+      <w:i/>
+      <w:iCs/>
+      <w:color w:val="5A5A5A" w:themeColor="text1" w:themeTint="a5"/>
+    </w:rPr>
+  </w:style>
+  <w:style w:type="character" w:styleId="IntenseEmphasis">
+    <w:name w:val="Intense Emphasis"/>
+    <w:uiPriority w:val="21"/>
+    <w:qFormat/>
+    <w:rsid w:val="0006476a"/>
+    <w:rPr>
+      <w:b/>
+      <w:bCs/>
+      <w:i/>
+      <w:iCs/>
+      <w:color w:val="0F6FC6" w:themeColor="accent1"/>
+      <w:sz w:val="22"/>
+      <w:szCs w:val="22"/>
+    </w:rPr>
+  </w:style>
+  <w:style w:type="character" w:styleId="SubtleReference">
+    <w:name w:val="Subtle Reference"/>
+    <w:uiPriority w:val="31"/>
+    <w:qFormat/>
+    <w:rsid w:val="0006476a"/>
+    <w:rPr>
+      <w:color w:val="00000A"/>
+      <w:u w:val="single" w:color="0BD0D9"/>
+    </w:rPr>
+  </w:style>
+  <w:style w:type="character" w:styleId="IntenseReference">
+    <w:name w:val="Intense Reference"/>
+    <w:basedOn w:val="DefaultParagraphFont"/>
+    <w:uiPriority w:val="32"/>
+    <w:qFormat/>
+    <w:rsid w:val="0006476a"/>
+    <w:rPr>
+      <w:b/>
+      <w:bCs/>
+      <w:color w:val="089BA2" w:themeColor="accent3" w:themeShade="bf"/>
+      <w:u w:val="single" w:color="0BD0D9"/>
+    </w:rPr>
+  </w:style>
+  <w:style w:type="character" w:styleId="BookTitle">
+    <w:name w:val="Book Title"/>
+    <w:basedOn w:val="DefaultParagraphFont"/>
+    <w:uiPriority w:val="33"/>
+    <w:qFormat/>
+    <w:rsid w:val="0006476a"/>
+    <w:rPr>
+      <w:rFonts w:ascii="Calibri Light" w:hAnsi="Calibri Light" w:eastAsia="" w:cs="" w:asciiTheme="majorHAnsi" w:cstheme="majorBidi" w:eastAsiaTheme="majorEastAsia" w:hAnsiTheme="majorHAnsi"/>
+      <w:b/>
+      <w:bCs/>
+      <w:i/>
+      <w:iCs/>
+      <w:color w:val="00000A"/>
+    </w:rPr>
+  </w:style>
+  <w:style w:type="character" w:styleId="NoSpacingChar" w:customStyle="1">
+    <w:name w:val="No Spacing Char"/>
+    <w:basedOn w:val="DefaultParagraphFont"/>
+    <w:link w:val="NoSpacing"/>
+    <w:uiPriority w:val="1"/>
+    <w:qFormat/>
+    <w:rsid w:val="0006476a"/>
+    <w:rPr/>
+  </w:style>
+  <w:style w:type="character" w:styleId="ListLabel1">
+    <w:name w:val="ListLabel 1"/>
+    <w:qFormat/>
+    <w:rPr>
+      <w:rFonts w:cs="Courier New"/>
+    </w:rPr>
+  </w:style>
+  <w:style w:type="paragraph" w:styleId="Heading">
+    <w:name w:val="Heading"/>
+    <w:basedOn w:val="Normal"/>
+    <w:next w:val="TextBody"/>
+    <w:qFormat/>
+    <w:pPr>
+      <w:keepNext/>
+      <w:spacing w:before="240" w:after="120"/>
+    </w:pPr>
+    <w:rPr>
+      <w:rFonts w:ascii="Liberation Sans" w:hAnsi="Liberation Sans" w:eastAsia="Droid Sans Fallback" w:cs="FreeSans"/>
+      <w:sz w:val="28"/>
+      <w:szCs w:val="28"/>
+    </w:rPr>
+  </w:style>
+  <w:style w:type="paragraph" w:styleId="TextBody">
+    <w:name w:val="Text Body"/>
+    <w:basedOn w:val="Normal"/>
+    <w:pPr>
+      <w:spacing w:lineRule="auto" w:line="288" w:before="0" w:after="140"/>
+    </w:pPr>
+    <w:rPr/>
+  </w:style>
+  <w:style w:type="paragraph" w:styleId="List">
+    <w:name w:val="List"/>
+    <w:basedOn w:val="TextBody"/>
+    <w:pPr/>
+    <w:rPr>
+      <w:rFonts w:cs="FreeSans"/>
+    </w:rPr>
+  </w:style>
+  <w:style w:type="paragraph" w:styleId="Caption">
+    <w:name w:val="Caption"/>
+    <w:basedOn w:val="Normal"/>
+    <w:qFormat/>
+    <w:pPr>
+      <w:suppressLineNumbers/>
+      <w:spacing w:before="120" w:after="120"/>
+    </w:pPr>
+    <w:rPr>
+      <w:rFonts w:cs="FreeSans"/>
+      <w:i/>
+      <w:iCs/>
+      <w:sz w:val="24"/>
+      <w:szCs w:val="24"/>
+    </w:rPr>
+  </w:style>
+  <w:style w:type="paragraph" w:styleId="Index">
+    <w:name w:val="Index"/>
+    <w:basedOn w:val="Normal"/>
+    <w:qFormat/>
+    <w:pPr>
+      <w:suppressLineNumbers/>
+    </w:pPr>
+    <w:rPr>
+      <w:rFonts w:cs="FreeSans"/>
+    </w:rPr>
+  </w:style>
+  <w:style w:type="paragraph" w:styleId="Caption1">
+    <w:name w:val="caption"/>
+    <w:basedOn w:val="Normal"/>
+    <w:next w:val="Normal"/>
+    <w:uiPriority w:val="35"/>
+    <w:semiHidden/>
+    <w:unhideWhenUsed/>
+    <w:qFormat/>
+    <w:rsid w:val="0006476a"/>
+    <w:pPr/>
+    <w:rPr>
+      <w:b/>
+      <w:bCs/>
+      <w:sz w:val="18"/>
+      <w:szCs w:val="18"/>
+    </w:rPr>
+  </w:style>
+  <w:style w:type="paragraph" w:styleId="Title">
+    <w:name w:val="Title"/>
+    <w:basedOn w:val="Normal"/>
+    <w:next w:val="Normal"/>
+    <w:link w:val="TitleChar"/>
+    <w:uiPriority w:val="10"/>
+    <w:qFormat/>
+    <w:rsid w:val="0006476a"/>
+    <w:pPr>
+      <w:pBdr>
+        <w:top w:val="single" w:sz="8" w:space="10" w:color="75B7F4"/>
+        <w:bottom w:val="single" w:sz="24" w:space="15" w:color="0BD0D9"/>
+      </w:pBdr>
+      <w:ind w:hanging="0"/>
+      <w:jc w:val="center"/>
+    </w:pPr>
+    <w:rPr>
+      <w:rFonts w:ascii="Calibri Light" w:hAnsi="Calibri Light" w:eastAsia="" w:cs="" w:asciiTheme="majorHAnsi" w:cstheme="majorBidi" w:eastAsiaTheme="majorEastAsia" w:hAnsiTheme="majorHAnsi"/>
+      <w:i/>
+      <w:iCs/>
+      <w:color w:val="073662" w:themeColor="accent1" w:themeShade="7f"/>
+      <w:sz w:val="60"/>
+      <w:szCs w:val="60"/>
+    </w:rPr>
+  </w:style>
+  <w:style w:type="paragraph" w:styleId="Subtitle">
+    <w:name w:val="Subtitle"/>
+    <w:basedOn w:val="Normal"/>
+    <w:next w:val="Normal"/>
+    <w:link w:val="SubtitleChar"/>
+    <w:uiPriority w:val="11"/>
+    <w:qFormat/>
+    <w:rsid w:val="0006476a"/>
+    <w:pPr>
+      <w:spacing w:before="200" w:after="900"/>
+      <w:ind w:hanging="0"/>
+      <w:jc w:val="right"/>
+    </w:pPr>
+    <w:rPr>
+      <w:i/>
+      <w:iCs/>
+      <w:sz w:val="24"/>
+      <w:szCs w:val="24"/>
+    </w:rPr>
+  </w:style>
+  <w:style w:type="paragraph" w:styleId="NoSpacing">
+    <w:name w:val="No Spacing"/>
+    <w:basedOn w:val="Normal"/>
+    <w:link w:val="NoSpacingChar"/>
+    <w:uiPriority w:val="1"/>
+    <w:qFormat/>
+    <w:rsid w:val="0006476a"/>
+    <w:pPr>
+      <w:ind w:hanging="0"/>
+    </w:pPr>
+    <w:rPr/>
+  </w:style>
+  <w:style w:type="paragraph" w:styleId="ListParagraph">
+    <w:name w:val="List Paragraph"/>
+    <w:basedOn w:val="Normal"/>
+    <w:uiPriority w:val="34"/>
+    <w:qFormat/>
+    <w:rsid w:val="0006476a"/>
+    <w:pPr>
+      <w:spacing w:before="0" w:after="0"/>
+      <w:ind w:left="720" w:firstLine="360"/>
+      <w:contextualSpacing/>
+    </w:pPr>
+    <w:rPr/>
+  </w:style>
+  <w:style w:type="paragraph" w:styleId="Quote">
+    <w:name w:val="Quote"/>
+    <w:basedOn w:val="Normal"/>
+    <w:next w:val="Normal"/>
+    <w:link w:val="QuoteChar"/>
+    <w:uiPriority w:val="29"/>
+    <w:qFormat/>
+    <w:rsid w:val="0006476a"/>
+    <w:pPr/>
+    <w:rPr>
+      <w:rFonts w:ascii="Calibri Light" w:hAnsi="Calibri Light" w:eastAsia="" w:cs="" w:asciiTheme="majorHAnsi" w:cstheme="majorBidi" w:eastAsiaTheme="majorEastAsia" w:hAnsiTheme="majorHAnsi"/>
+      <w:i/>
+      <w:iCs/>
+      <w:color w:val="5A5A5A" w:themeColor="text1" w:themeTint="a5"/>
+    </w:rPr>
+  </w:style>
+  <w:style w:type="paragraph" w:styleId="IntenseQuote">
+    <w:name w:val="Intense Quote"/>
+    <w:basedOn w:val="Normal"/>
+    <w:next w:val="Normal"/>
+    <w:link w:val="IntenseQuoteChar"/>
+    <w:uiPriority w:val="30"/>
+    <w:qFormat/>
+    <w:rsid w:val="0006476a"/>
+    <w:pPr>
+      <w:pBdr>
+        <w:top w:val="single" w:sz="12" w:space="10" w:color="90C5F6"/>
+        <w:left w:val="single" w:sz="36" w:space="4" w:color="0F6FC6"/>
+        <w:bottom w:val="single" w:sz="24" w:space="10" w:color="0BD0D9"/>
+        <w:right w:val="single" w:sz="36" w:space="4" w:color="0F6FC6"/>
+      </w:pBdr>
+      <w:shd w:val="clear" w:color="auto" w:fill="0F6FC6" w:themeFill="accent1"/>
+      <w:spacing w:lineRule="auto" w:line="300" w:before="320" w:after="320"/>
+      <w:ind w:left="1440" w:right="1440" w:firstLine="360"/>
+    </w:pPr>
+    <w:rPr>
+      <w:rFonts w:ascii="Calibri Light" w:hAnsi="Calibri Light" w:eastAsia="" w:cs="" w:asciiTheme="majorHAnsi" w:cstheme="majorBidi" w:eastAsiaTheme="majorEastAsia" w:hAnsiTheme="majorHAnsi"/>
+      <w:i/>
+      <w:iCs/>
+      <w:color w:val="FFFFFF" w:themeColor="background1"/>
+      <w:sz w:val="24"/>
+      <w:szCs w:val="24"/>
+    </w:rPr>
+  </w:style>
+  <w:style w:type="paragraph" w:styleId="ContentsHeading">
+    <w:name w:val="Contents Heading"/>
+    <w:basedOn w:val="Heading1"/>
+    <w:next w:val="Normal"/>
+    <w:uiPriority w:val="39"/>
+    <w:semiHidden/>
+    <w:unhideWhenUsed/>
+    <w:qFormat/>
+    <w:rsid w:val="0006476a"/>
+    <w:pPr/>
+    <w:rPr/>
+  </w:style>
+  <w:style w:type="numbering" w:styleId="NoList" w:default="1">
+    <w:name w:val="No List"/>
+    <w:uiPriority w:val="99"/>
     <w:semiHidden/>
     <w:unhideWhenUsed/>
   </w:style>
@@ -1300,435 +1844,6 @@
         <w:right w:w="108" w:type="dxa"/>
       </w:tblCellMar>
     </w:tblPr>
-  </w:style>
-  <w:style w:type="numbering" w:default="1" w:styleId="NoList">
-    <w:name w:val="No List"/>
-    <w:uiPriority w:val="99"/>
-    <w:semiHidden/>
-    <w:unhideWhenUsed/>
-  </w:style>
-  <w:style w:type="character" w:customStyle="1" w:styleId="Heading1Char">
-    <w:name w:val="Heading 1 Char"/>
-    <w:basedOn w:val="DefaultParagraphFont"/>
-    <w:link w:val="Heading1"/>
-    <w:uiPriority w:val="9"/>
-    <w:rsid w:val="0006476A"/>
-    <w:rPr>
-      <w:rFonts w:asciiTheme="majorHAnsi" w:eastAsiaTheme="majorEastAsia" w:hAnsiTheme="majorHAnsi" w:cstheme="majorBidi"/>
-      <w:b/>
-      <w:bCs/>
-      <w:color w:val="0B5294" w:themeColor="accent1" w:themeShade="BF"/>
-      <w:sz w:val="24"/>
-      <w:szCs w:val="24"/>
-    </w:rPr>
-  </w:style>
-  <w:style w:type="character" w:customStyle="1" w:styleId="Heading2Char">
-    <w:name w:val="Heading 2 Char"/>
-    <w:basedOn w:val="DefaultParagraphFont"/>
-    <w:link w:val="Heading2"/>
-    <w:uiPriority w:val="9"/>
-    <w:rsid w:val="0006476A"/>
-    <w:rPr>
-      <w:rFonts w:asciiTheme="majorHAnsi" w:eastAsiaTheme="majorEastAsia" w:hAnsiTheme="majorHAnsi" w:cstheme="majorBidi"/>
-      <w:color w:val="0B5294" w:themeColor="accent1" w:themeShade="BF"/>
-      <w:sz w:val="24"/>
-      <w:szCs w:val="24"/>
-    </w:rPr>
-  </w:style>
-  <w:style w:type="character" w:customStyle="1" w:styleId="Heading3Char">
-    <w:name w:val="Heading 3 Char"/>
-    <w:basedOn w:val="DefaultParagraphFont"/>
-    <w:link w:val="Heading3"/>
-    <w:uiPriority w:val="9"/>
-    <w:rsid w:val="0006476A"/>
-    <w:rPr>
-      <w:rFonts w:asciiTheme="majorHAnsi" w:eastAsiaTheme="majorEastAsia" w:hAnsiTheme="majorHAnsi" w:cstheme="majorBidi"/>
-      <w:color w:val="0F6FC6" w:themeColor="accent1"/>
-      <w:sz w:val="24"/>
-      <w:szCs w:val="24"/>
-    </w:rPr>
-  </w:style>
-  <w:style w:type="character" w:customStyle="1" w:styleId="Heading4Char">
-    <w:name w:val="Heading 4 Char"/>
-    <w:basedOn w:val="DefaultParagraphFont"/>
-    <w:link w:val="Heading4"/>
-    <w:uiPriority w:val="9"/>
-    <w:rsid w:val="0006476A"/>
-    <w:rPr>
-      <w:rFonts w:asciiTheme="majorHAnsi" w:eastAsiaTheme="majorEastAsia" w:hAnsiTheme="majorHAnsi" w:cstheme="majorBidi"/>
-      <w:i/>
-      <w:iCs/>
-      <w:color w:val="0F6FC6" w:themeColor="accent1"/>
-      <w:sz w:val="24"/>
-      <w:szCs w:val="24"/>
-    </w:rPr>
-  </w:style>
-  <w:style w:type="character" w:customStyle="1" w:styleId="Heading5Char">
-    <w:name w:val="Heading 5 Char"/>
-    <w:basedOn w:val="DefaultParagraphFont"/>
-    <w:link w:val="Heading5"/>
-    <w:uiPriority w:val="9"/>
-    <w:rsid w:val="0006476A"/>
-    <w:rPr>
-      <w:rFonts w:asciiTheme="majorHAnsi" w:eastAsiaTheme="majorEastAsia" w:hAnsiTheme="majorHAnsi" w:cstheme="majorBidi"/>
-      <w:color w:val="0F6FC6" w:themeColor="accent1"/>
-    </w:rPr>
-  </w:style>
-  <w:style w:type="character" w:customStyle="1" w:styleId="Heading6Char">
-    <w:name w:val="Heading 6 Char"/>
-    <w:basedOn w:val="DefaultParagraphFont"/>
-    <w:link w:val="Heading6"/>
-    <w:uiPriority w:val="9"/>
-    <w:semiHidden/>
-    <w:rsid w:val="0006476A"/>
-    <w:rPr>
-      <w:rFonts w:asciiTheme="majorHAnsi" w:eastAsiaTheme="majorEastAsia" w:hAnsiTheme="majorHAnsi" w:cstheme="majorBidi"/>
-      <w:i/>
-      <w:iCs/>
-      <w:color w:val="0F6FC6" w:themeColor="accent1"/>
-    </w:rPr>
-  </w:style>
-  <w:style w:type="character" w:customStyle="1" w:styleId="Heading7Char">
-    <w:name w:val="Heading 7 Char"/>
-    <w:basedOn w:val="DefaultParagraphFont"/>
-    <w:link w:val="Heading7"/>
-    <w:uiPriority w:val="9"/>
-    <w:semiHidden/>
-    <w:rsid w:val="0006476A"/>
-    <w:rPr>
-      <w:rFonts w:asciiTheme="majorHAnsi" w:eastAsiaTheme="majorEastAsia" w:hAnsiTheme="majorHAnsi" w:cstheme="majorBidi"/>
-      <w:b/>
-      <w:bCs/>
-      <w:color w:val="0BD0D9" w:themeColor="accent3"/>
-      <w:sz w:val="20"/>
-      <w:szCs w:val="20"/>
-    </w:rPr>
-  </w:style>
-  <w:style w:type="character" w:customStyle="1" w:styleId="Heading8Char">
-    <w:name w:val="Heading 8 Char"/>
-    <w:basedOn w:val="DefaultParagraphFont"/>
-    <w:link w:val="Heading8"/>
-    <w:uiPriority w:val="9"/>
-    <w:semiHidden/>
-    <w:rsid w:val="0006476A"/>
-    <w:rPr>
-      <w:rFonts w:asciiTheme="majorHAnsi" w:eastAsiaTheme="majorEastAsia" w:hAnsiTheme="majorHAnsi" w:cstheme="majorBidi"/>
-      <w:b/>
-      <w:bCs/>
-      <w:i/>
-      <w:iCs/>
-      <w:color w:val="0BD0D9" w:themeColor="accent3"/>
-      <w:sz w:val="20"/>
-      <w:szCs w:val="20"/>
-    </w:rPr>
-  </w:style>
-  <w:style w:type="character" w:customStyle="1" w:styleId="Heading9Char">
-    <w:name w:val="Heading 9 Char"/>
-    <w:basedOn w:val="DefaultParagraphFont"/>
-    <w:link w:val="Heading9"/>
-    <w:uiPriority w:val="9"/>
-    <w:semiHidden/>
-    <w:rsid w:val="0006476A"/>
-    <w:rPr>
-      <w:rFonts w:asciiTheme="majorHAnsi" w:eastAsiaTheme="majorEastAsia" w:hAnsiTheme="majorHAnsi" w:cstheme="majorBidi"/>
-      <w:i/>
-      <w:iCs/>
-      <w:color w:val="0BD0D9" w:themeColor="accent3"/>
-      <w:sz w:val="20"/>
-      <w:szCs w:val="20"/>
-    </w:rPr>
-  </w:style>
-  <w:style w:type="paragraph" w:styleId="Caption">
-    <w:name w:val="caption"/>
-    <w:basedOn w:val="Normal"/>
-    <w:next w:val="Normal"/>
-    <w:uiPriority w:val="35"/>
-    <w:semiHidden/>
-    <w:unhideWhenUsed/>
-    <w:qFormat/>
-    <w:rsid w:val="0006476A"/>
-    <w:rPr>
-      <w:b/>
-      <w:bCs/>
-      <w:sz w:val="18"/>
-      <w:szCs w:val="18"/>
-    </w:rPr>
-  </w:style>
-  <w:style w:type="paragraph" w:styleId="Title">
-    <w:name w:val="Title"/>
-    <w:basedOn w:val="Normal"/>
-    <w:next w:val="Normal"/>
-    <w:link w:val="TitleChar"/>
-    <w:uiPriority w:val="10"/>
-    <w:qFormat/>
-    <w:rsid w:val="0006476A"/>
-    <w:pPr>
-      <w:pBdr>
-        <w:top w:val="single" w:sz="8" w:space="10" w:color="75B7F4" w:themeColor="accent1" w:themeTint="7F"/>
-        <w:bottom w:val="single" w:sz="24" w:space="15" w:color="0BD0D9" w:themeColor="accent3"/>
-      </w:pBdr>
-      <w:ind w:firstLine="0"/>
-      <w:jc w:val="center"/>
-    </w:pPr>
-    <w:rPr>
-      <w:rFonts w:asciiTheme="majorHAnsi" w:eastAsiaTheme="majorEastAsia" w:hAnsiTheme="majorHAnsi" w:cstheme="majorBidi"/>
-      <w:i/>
-      <w:iCs/>
-      <w:color w:val="073662" w:themeColor="accent1" w:themeShade="7F"/>
-      <w:sz w:val="60"/>
-      <w:szCs w:val="60"/>
-    </w:rPr>
-  </w:style>
-  <w:style w:type="character" w:customStyle="1" w:styleId="TitleChar">
-    <w:name w:val="Title Char"/>
-    <w:basedOn w:val="DefaultParagraphFont"/>
-    <w:link w:val="Title"/>
-    <w:uiPriority w:val="10"/>
-    <w:rsid w:val="0006476A"/>
-    <w:rPr>
-      <w:rFonts w:asciiTheme="majorHAnsi" w:eastAsiaTheme="majorEastAsia" w:hAnsiTheme="majorHAnsi" w:cstheme="majorBidi"/>
-      <w:i/>
-      <w:iCs/>
-      <w:color w:val="073662" w:themeColor="accent1" w:themeShade="7F"/>
-      <w:sz w:val="60"/>
-      <w:szCs w:val="60"/>
-    </w:rPr>
-  </w:style>
-  <w:style w:type="paragraph" w:styleId="Subtitle">
-    <w:name w:val="Subtitle"/>
-    <w:basedOn w:val="Normal"/>
-    <w:next w:val="Normal"/>
-    <w:link w:val="SubtitleChar"/>
-    <w:uiPriority w:val="11"/>
-    <w:qFormat/>
-    <w:rsid w:val="0006476A"/>
-    <w:pPr>
-      <w:spacing w:before="200" w:after="900"/>
-      <w:ind w:firstLine="0"/>
-      <w:jc w:val="right"/>
-    </w:pPr>
-    <w:rPr>
-      <w:i/>
-      <w:iCs/>
-      <w:sz w:val="24"/>
-      <w:szCs w:val="24"/>
-    </w:rPr>
-  </w:style>
-  <w:style w:type="character" w:customStyle="1" w:styleId="SubtitleChar">
-    <w:name w:val="Subtitle Char"/>
-    <w:basedOn w:val="DefaultParagraphFont"/>
-    <w:link w:val="Subtitle"/>
-    <w:uiPriority w:val="11"/>
-    <w:rsid w:val="0006476A"/>
-    <w:rPr>
-      <w:i/>
-      <w:iCs/>
-      <w:sz w:val="24"/>
-      <w:szCs w:val="24"/>
-    </w:rPr>
-  </w:style>
-  <w:style w:type="character" w:styleId="Strong">
-    <w:name w:val="Strong"/>
-    <w:basedOn w:val="DefaultParagraphFont"/>
-    <w:uiPriority w:val="22"/>
-    <w:qFormat/>
-    <w:rsid w:val="0006476A"/>
-    <w:rPr>
-      <w:b/>
-      <w:bCs/>
-      <w:spacing w:val="0"/>
-    </w:rPr>
-  </w:style>
-  <w:style w:type="character" w:styleId="Emphasis">
-    <w:name w:val="Emphasis"/>
-    <w:uiPriority w:val="20"/>
-    <w:qFormat/>
-    <w:rsid w:val="0006476A"/>
-    <w:rPr>
-      <w:b/>
-      <w:bCs/>
-      <w:i/>
-      <w:iCs/>
-      <w:color w:val="5A5A5A" w:themeColor="text1" w:themeTint="A5"/>
-    </w:rPr>
-  </w:style>
-  <w:style w:type="paragraph" w:styleId="NoSpacing">
-    <w:name w:val="No Spacing"/>
-    <w:basedOn w:val="Normal"/>
-    <w:link w:val="NoSpacingChar"/>
-    <w:uiPriority w:val="1"/>
-    <w:qFormat/>
-    <w:rsid w:val="0006476A"/>
-    <w:pPr>
-      <w:ind w:firstLine="0"/>
-    </w:pPr>
-  </w:style>
-  <w:style w:type="paragraph" w:styleId="ListParagraph">
-    <w:name w:val="List Paragraph"/>
-    <w:basedOn w:val="Normal"/>
-    <w:uiPriority w:val="34"/>
-    <w:qFormat/>
-    <w:rsid w:val="0006476A"/>
-    <w:pPr>
-      <w:ind w:left="720"/>
-      <w:contextualSpacing/>
-    </w:pPr>
-  </w:style>
-  <w:style w:type="paragraph" w:styleId="Quote">
-    <w:name w:val="Quote"/>
-    <w:basedOn w:val="Normal"/>
-    <w:next w:val="Normal"/>
-    <w:link w:val="QuoteChar"/>
-    <w:uiPriority w:val="29"/>
-    <w:qFormat/>
-    <w:rsid w:val="0006476A"/>
-    <w:rPr>
-      <w:rFonts w:asciiTheme="majorHAnsi" w:eastAsiaTheme="majorEastAsia" w:hAnsiTheme="majorHAnsi" w:cstheme="majorBidi"/>
-      <w:i/>
-      <w:iCs/>
-      <w:color w:val="5A5A5A" w:themeColor="text1" w:themeTint="A5"/>
-    </w:rPr>
-  </w:style>
-  <w:style w:type="character" w:customStyle="1" w:styleId="QuoteChar">
-    <w:name w:val="Quote Char"/>
-    <w:basedOn w:val="DefaultParagraphFont"/>
-    <w:link w:val="Quote"/>
-    <w:uiPriority w:val="29"/>
-    <w:rsid w:val="0006476A"/>
-    <w:rPr>
-      <w:rFonts w:asciiTheme="majorHAnsi" w:eastAsiaTheme="majorEastAsia" w:hAnsiTheme="majorHAnsi" w:cstheme="majorBidi"/>
-      <w:i/>
-      <w:iCs/>
-      <w:color w:val="5A5A5A" w:themeColor="text1" w:themeTint="A5"/>
-    </w:rPr>
-  </w:style>
-  <w:style w:type="paragraph" w:styleId="IntenseQuote">
-    <w:name w:val="Intense Quote"/>
-    <w:basedOn w:val="Normal"/>
-    <w:next w:val="Normal"/>
-    <w:link w:val="IntenseQuoteChar"/>
-    <w:uiPriority w:val="30"/>
-    <w:qFormat/>
-    <w:rsid w:val="0006476A"/>
-    <w:pPr>
-      <w:pBdr>
-        <w:top w:val="single" w:sz="12" w:space="10" w:color="90C5F6" w:themeColor="accent1" w:themeTint="66"/>
-        <w:left w:val="single" w:sz="36" w:space="4" w:color="0F6FC6" w:themeColor="accent1"/>
-        <w:bottom w:val="single" w:sz="24" w:space="10" w:color="0BD0D9" w:themeColor="accent3"/>
-        <w:right w:val="single" w:sz="36" w:space="4" w:color="0F6FC6" w:themeColor="accent1"/>
-      </w:pBdr>
-      <w:shd w:val="clear" w:color="auto" w:fill="0F6FC6" w:themeFill="accent1"/>
-      <w:spacing w:before="320" w:after="320" w:line="300" w:lineRule="auto"/>
-      <w:ind w:left="1440" w:right="1440"/>
-    </w:pPr>
-    <w:rPr>
-      <w:rFonts w:asciiTheme="majorHAnsi" w:eastAsiaTheme="majorEastAsia" w:hAnsiTheme="majorHAnsi" w:cstheme="majorBidi"/>
-      <w:i/>
-      <w:iCs/>
-      <w:color w:val="FFFFFF" w:themeColor="background1"/>
-      <w:sz w:val="24"/>
-      <w:szCs w:val="24"/>
-    </w:rPr>
-  </w:style>
-  <w:style w:type="character" w:customStyle="1" w:styleId="IntenseQuoteChar">
-    <w:name w:val="Intense Quote Char"/>
-    <w:basedOn w:val="DefaultParagraphFont"/>
-    <w:link w:val="IntenseQuote"/>
-    <w:uiPriority w:val="30"/>
-    <w:rsid w:val="0006476A"/>
-    <w:rPr>
-      <w:rFonts w:asciiTheme="majorHAnsi" w:eastAsiaTheme="majorEastAsia" w:hAnsiTheme="majorHAnsi" w:cstheme="majorBidi"/>
-      <w:i/>
-      <w:iCs/>
-      <w:color w:val="FFFFFF" w:themeColor="background1"/>
-      <w:sz w:val="24"/>
-      <w:szCs w:val="24"/>
-      <w:shd w:val="clear" w:color="auto" w:fill="0F6FC6" w:themeFill="accent1"/>
-    </w:rPr>
-  </w:style>
-  <w:style w:type="character" w:styleId="SubtleEmphasis">
-    <w:name w:val="Subtle Emphasis"/>
-    <w:uiPriority w:val="19"/>
-    <w:qFormat/>
-    <w:rsid w:val="0006476A"/>
-    <w:rPr>
-      <w:i/>
-      <w:iCs/>
-      <w:color w:val="5A5A5A" w:themeColor="text1" w:themeTint="A5"/>
-    </w:rPr>
-  </w:style>
-  <w:style w:type="character" w:styleId="IntenseEmphasis">
-    <w:name w:val="Intense Emphasis"/>
-    <w:uiPriority w:val="21"/>
-    <w:qFormat/>
-    <w:rsid w:val="0006476A"/>
-    <w:rPr>
-      <w:b/>
-      <w:bCs/>
-      <w:i/>
-      <w:iCs/>
-      <w:color w:val="0F6FC6" w:themeColor="accent1"/>
-      <w:sz w:val="22"/>
-      <w:szCs w:val="22"/>
-    </w:rPr>
-  </w:style>
-  <w:style w:type="character" w:styleId="SubtleReference">
-    <w:name w:val="Subtle Reference"/>
-    <w:uiPriority w:val="31"/>
-    <w:qFormat/>
-    <w:rsid w:val="0006476A"/>
-    <w:rPr>
-      <w:color w:val="auto"/>
-      <w:u w:val="single" w:color="0BD0D9" w:themeColor="accent3"/>
-    </w:rPr>
-  </w:style>
-  <w:style w:type="character" w:styleId="IntenseReference">
-    <w:name w:val="Intense Reference"/>
-    <w:basedOn w:val="DefaultParagraphFont"/>
-    <w:uiPriority w:val="32"/>
-    <w:qFormat/>
-    <w:rsid w:val="0006476A"/>
-    <w:rPr>
-      <w:b/>
-      <w:bCs/>
-      <w:color w:val="089BA2" w:themeColor="accent3" w:themeShade="BF"/>
-      <w:u w:val="single" w:color="0BD0D9" w:themeColor="accent3"/>
-    </w:rPr>
-  </w:style>
-  <w:style w:type="character" w:styleId="BookTitle">
-    <w:name w:val="Book Title"/>
-    <w:basedOn w:val="DefaultParagraphFont"/>
-    <w:uiPriority w:val="33"/>
-    <w:qFormat/>
-    <w:rsid w:val="0006476A"/>
-    <w:rPr>
-      <w:rFonts w:asciiTheme="majorHAnsi" w:eastAsiaTheme="majorEastAsia" w:hAnsiTheme="majorHAnsi" w:cstheme="majorBidi"/>
-      <w:b/>
-      <w:bCs/>
-      <w:i/>
-      <w:iCs/>
-      <w:color w:val="auto"/>
-    </w:rPr>
-  </w:style>
-  <w:style w:type="paragraph" w:styleId="TOCHeading">
-    <w:name w:val="TOC Heading"/>
-    <w:basedOn w:val="Heading1"/>
-    <w:next w:val="Normal"/>
-    <w:uiPriority w:val="39"/>
-    <w:semiHidden/>
-    <w:unhideWhenUsed/>
-    <w:qFormat/>
-    <w:rsid w:val="0006476A"/>
-    <w:pPr>
-      <w:outlineLvl w:val="9"/>
-    </w:pPr>
-  </w:style>
-  <w:style w:type="character" w:customStyle="1" w:styleId="NoSpacingChar">
-    <w:name w:val="No Spacing Char"/>
-    <w:basedOn w:val="DefaultParagraphFont"/>
-    <w:link w:val="NoSpacing"/>
-    <w:uiPriority w:val="1"/>
-    <w:rsid w:val="0006476A"/>
   </w:style>
 </w:styles>
 </file>

</xml_diff>